<commit_message>
Updated section 6 notes
</commit_message>
<xml_diff>
--- a/06_rnn/06_rnn_timeseries_sequence_data.docx
+++ b/06_rnn/06_rnn_timeseries_sequence_data.docx
@@ -1,6 +1,6 @@
 
 <file path=word/document.xml><?xml version="1.0" encoding="utf-8"?>
-<w:document xmlns:wpc="http://schemas.microsoft.com/office/word/2010/wordprocessingCanvas" xmlns:cx="http://schemas.microsoft.com/office/drawing/2014/chartex" xmlns:cx1="http://schemas.microsoft.com/office/drawing/2015/9/8/chartex" xmlns:cx2="http://schemas.microsoft.com/office/drawing/2015/10/21/chartex" xmlns:cx3="http://schemas.microsoft.com/office/drawing/2016/5/9/chartex" xmlns:cx4="http://schemas.microsoft.com/office/drawing/2016/5/10/chartex" xmlns:cx5="http://schemas.microsoft.com/office/drawing/2016/5/11/chartex" xmlns:cx6="http://schemas.microsoft.com/office/drawing/2016/5/12/chartex" xmlns:cx7="http://schemas.microsoft.com/office/drawing/2016/5/13/chartex" xmlns:cx8="http://schemas.microsoft.com/office/drawing/2016/5/14/chartex" xmlns:mc="http://schemas.openxmlformats.org/markup-compatibility/2006" xmlns:aink="http://schemas.microsoft.com/office/drawing/2016/ink" xmlns:am3d="http://schemas.microsoft.com/office/drawing/2017/model3d" xmlns:o="urn:schemas-microsoft-com:office:office" xmlns:r="http://schemas.openxmlformats.org/officeDocument/2006/relationships" xmlns:m="http://schemas.openxmlformats.org/officeDocument/2006/math" xmlns:v="urn:schemas-microsoft-com:vml" xmlns:wp14="http://schemas.microsoft.com/office/word/2010/wordprocessingDrawing" xmlns:wp="http://schemas.openxmlformats.org/drawingml/2006/wordprocessingDrawing" xmlns:w10="urn:schemas-microsoft-com:office:word" xmlns:w="http://schemas.openxmlformats.org/wordprocessingml/2006/main" xmlns:w14="http://schemas.microsoft.com/office/word/2010/wordml" xmlns:w15="http://schemas.microsoft.com/office/word/2012/wordml" xmlns:w16cid="http://schemas.microsoft.com/office/word/2016/wordml/cid" xmlns:w16se="http://schemas.microsoft.com/office/word/2015/wordml/symex" xmlns:wpg="http://schemas.microsoft.com/office/word/2010/wordprocessingGroup" xmlns:wpi="http://schemas.microsoft.com/office/word/2010/wordprocessingInk" xmlns:wne="http://schemas.microsoft.com/office/word/2006/wordml" xmlns:wps="http://schemas.microsoft.com/office/word/2010/wordprocessingShape" mc:Ignorable="w14 w15 w16se w16cid wp14">
+<w:document xmlns:wpc="http://schemas.microsoft.com/office/word/2010/wordprocessingCanvas" xmlns:cx="http://schemas.microsoft.com/office/drawing/2014/chartex" xmlns:cx1="http://schemas.microsoft.com/office/drawing/2015/9/8/chartex" xmlns:cx2="http://schemas.microsoft.com/office/drawing/2015/10/21/chartex" xmlns:cx3="http://schemas.microsoft.com/office/drawing/2016/5/9/chartex" xmlns:cx4="http://schemas.microsoft.com/office/drawing/2016/5/10/chartex" xmlns:cx5="http://schemas.microsoft.com/office/drawing/2016/5/11/chartex" xmlns:cx6="http://schemas.microsoft.com/office/drawing/2016/5/12/chartex" xmlns:cx7="http://schemas.microsoft.com/office/drawing/2016/5/13/chartex" xmlns:cx8="http://schemas.microsoft.com/office/drawing/2016/5/14/chartex" xmlns:mc="http://schemas.openxmlformats.org/markup-compatibility/2006" xmlns:aink="http://schemas.microsoft.com/office/drawing/2016/ink" xmlns:am3d="http://schemas.microsoft.com/office/drawing/2017/model3d" xmlns:o="urn:schemas-microsoft-com:office:office" xmlns:oel="http://schemas.microsoft.com/office/2019/extlst" xmlns:r="http://schemas.openxmlformats.org/officeDocument/2006/relationships" xmlns:m="http://schemas.openxmlformats.org/officeDocument/2006/math" xmlns:v="urn:schemas-microsoft-com:vml" xmlns:wp14="http://schemas.microsoft.com/office/word/2010/wordprocessingDrawing" xmlns:wp="http://schemas.openxmlformats.org/drawingml/2006/wordprocessingDrawing" xmlns:w10="urn:schemas-microsoft-com:office:word" xmlns:w="http://schemas.openxmlformats.org/wordprocessingml/2006/main" xmlns:w14="http://schemas.microsoft.com/office/word/2010/wordml" xmlns:w15="http://schemas.microsoft.com/office/word/2012/wordml" xmlns:w16cex="http://schemas.microsoft.com/office/word/2018/wordml/cex" xmlns:w16cid="http://schemas.microsoft.com/office/word/2016/wordml/cid" xmlns:w16="http://schemas.microsoft.com/office/word/2018/wordml" xmlns:w16du="http://schemas.microsoft.com/office/word/2023/wordml/word16du" xmlns:w16sdtdh="http://schemas.microsoft.com/office/word/2020/wordml/sdtdatahash" xmlns:w16se="http://schemas.microsoft.com/office/word/2015/wordml/symex" xmlns:wpg="http://schemas.microsoft.com/office/word/2010/wordprocessingGroup" xmlns:wpi="http://schemas.microsoft.com/office/word/2010/wordprocessingInk" xmlns:wne="http://schemas.microsoft.com/office/word/2006/wordml" xmlns:wps="http://schemas.microsoft.com/office/word/2010/wordprocessingShape" mc:Ignorable="w14 w15 w16se w16cid w16 w16cex w16sdtdh w16du wp14">
   <w:body>
     <w:p>
       <w:pPr>
@@ -323,21 +323,7 @@
         <w:rPr>
           <w:rFonts w:ascii="Calibri" w:hAnsi="Calibri" w:cs="Calibri"/>
         </w:rPr>
-        <w:t xml:space="preserve">For non-sequential data: </w:t>
-      </w:r>
-      <w:proofErr w:type="spellStart"/>
-      <w:r>
-        <w:rPr>
-          <w:rFonts w:ascii="Calibri" w:hAnsi="Calibri" w:cs="Calibri"/>
-        </w:rPr>
-        <w:t>NxD</w:t>
-      </w:r>
-      <w:proofErr w:type="spellEnd"/>
-      <w:r>
-        <w:rPr>
-          <w:rFonts w:ascii="Calibri" w:hAnsi="Calibri" w:cs="Calibri"/>
-        </w:rPr>
-        <w:t xml:space="preserve"> matrix</w:t>
+        <w:t>For non-sequential data: NxD matrix</w:t>
       </w:r>
     </w:p>
     <w:p>
@@ -481,21 +467,7 @@
         <w:rPr>
           <w:rFonts w:ascii="Calibri" w:hAnsi="Calibri" w:cs="Calibri"/>
         </w:rPr>
-        <w:t xml:space="preserve">D = 2: GPS record (latitude, </w:t>
-      </w:r>
-      <w:proofErr w:type="spellStart"/>
-      <w:r>
-        <w:rPr>
-          <w:rFonts w:ascii="Calibri" w:hAnsi="Calibri" w:cs="Calibri"/>
-        </w:rPr>
-        <w:t>longtitude</w:t>
-      </w:r>
-      <w:proofErr w:type="spellEnd"/>
-      <w:r>
-        <w:rPr>
-          <w:rFonts w:ascii="Calibri" w:hAnsi="Calibri" w:cs="Calibri"/>
-        </w:rPr>
-        <w:t>)</w:t>
+        <w:t>D = 2: GPS record (latitude, longtitude)</w:t>
       </w:r>
     </w:p>
     <w:p>
@@ -567,21 +539,7 @@
         <w:rPr>
           <w:rFonts w:ascii="Calibri" w:hAnsi="Calibri" w:cs="Calibri"/>
         </w:rPr>
-        <w:t xml:space="preserve">Each person </w:t>
-      </w:r>
-      <w:proofErr w:type="gramStart"/>
-      <w:r>
-        <w:rPr>
-          <w:rFonts w:ascii="Calibri" w:hAnsi="Calibri" w:cs="Calibri"/>
-        </w:rPr>
-        <w:t>take</w:t>
-      </w:r>
-      <w:proofErr w:type="gramEnd"/>
-      <w:r>
-        <w:rPr>
-          <w:rFonts w:ascii="Calibri" w:hAnsi="Calibri" w:cs="Calibri"/>
-        </w:rPr>
-        <w:t xml:space="preserve"> a different amount of time to get to work?</w:t>
+        <w:t>Each person take a different amount of time to get to work?</w:t>
       </w:r>
     </w:p>
     <w:p>
@@ -725,16 +683,8 @@
         <w:rPr>
           <w:rFonts w:ascii="Calibri" w:hAnsi="Calibri" w:cs="Calibri"/>
         </w:rPr>
-        <w:t xml:space="preserve">If we have a sequence of length L, and a window size T, then there are L-T+1 </w:t>
-      </w:r>
-      <w:proofErr w:type="gramStart"/>
-      <w:r>
-        <w:rPr>
-          <w:rFonts w:ascii="Calibri" w:hAnsi="Calibri" w:cs="Calibri"/>
-        </w:rPr>
-        <w:t>windows</w:t>
-      </w:r>
-      <w:proofErr w:type="gramEnd"/>
+        <w:t>If we have a sequence of length L, and a window size T, then there are L-T+1 windows</w:t>
+      </w:r>
     </w:p>
     <w:p>
       <w:pPr>
@@ -1136,21 +1086,7 @@
         <w:rPr>
           <w:rFonts w:ascii="Calibri" w:hAnsi="Calibri" w:cs="Calibri"/>
         </w:rPr>
-        <w:t xml:space="preserve">N x T x D – single array – </w:t>
-      </w:r>
-      <w:proofErr w:type="spellStart"/>
-      <w:r>
-        <w:rPr>
-          <w:rFonts w:ascii="Calibri" w:hAnsi="Calibri" w:cs="Calibri"/>
-        </w:rPr>
-        <w:t>Numpy</w:t>
-      </w:r>
-      <w:proofErr w:type="spellEnd"/>
-      <w:r>
-        <w:rPr>
-          <w:rFonts w:ascii="Calibri" w:hAnsi="Calibri" w:cs="Calibri"/>
-        </w:rPr>
-        <w:t xml:space="preserve"> arrays are fast</w:t>
+        <w:t>N x T x D – single array – Numpy arrays are fast</w:t>
       </w:r>
     </w:p>
     <w:p>
@@ -1978,51 +1914,7 @@
         <w:rPr>
           <w:rFonts w:ascii="Calibri" w:hAnsi="Calibri" w:cs="Calibri"/>
         </w:rPr>
-        <w:t xml:space="preserve">Why not just plug in </w:t>
-      </w:r>
-      <w:proofErr w:type="spellStart"/>
-      <w:r>
-        <w:rPr>
-          <w:rFonts w:ascii="Calibri" w:hAnsi="Calibri" w:cs="Calibri"/>
-        </w:rPr>
-        <w:t>X_test</w:t>
-      </w:r>
-      <w:proofErr w:type="spellEnd"/>
-      <w:r>
-        <w:rPr>
-          <w:rFonts w:ascii="Calibri" w:hAnsi="Calibri" w:cs="Calibri"/>
-        </w:rPr>
-        <w:t xml:space="preserve"> into </w:t>
-      </w:r>
-      <w:proofErr w:type="spellStart"/>
-      <w:proofErr w:type="gramStart"/>
-      <w:r>
-        <w:rPr>
-          <w:rFonts w:ascii="Calibri" w:hAnsi="Calibri" w:cs="Calibri"/>
-        </w:rPr>
-        <w:t>model.predict</w:t>
-      </w:r>
-      <w:proofErr w:type="spellEnd"/>
-      <w:proofErr w:type="gramEnd"/>
-      <w:r>
-        <w:rPr>
-          <w:rFonts w:ascii="Calibri" w:hAnsi="Calibri" w:cs="Calibri"/>
-        </w:rPr>
-        <w:t>(</w:t>
-      </w:r>
-      <w:proofErr w:type="spellStart"/>
-      <w:r>
-        <w:rPr>
-          <w:rFonts w:ascii="Calibri" w:hAnsi="Calibri" w:cs="Calibri"/>
-        </w:rPr>
-        <w:t>X_test</w:t>
-      </w:r>
-      <w:proofErr w:type="spellEnd"/>
-      <w:r>
-        <w:rPr>
-          <w:rFonts w:ascii="Calibri" w:hAnsi="Calibri" w:cs="Calibri"/>
-        </w:rPr>
-        <w:t>)?</w:t>
+        <w:t>Why not just plug in X_test into model.predict(X_test)?</w:t>
       </w:r>
     </w:p>
     <w:p>
@@ -2202,23 +2094,7 @@
         <w:rPr>
           <w:rFonts w:ascii="Calibri" w:hAnsi="Calibri" w:cs="Calibri"/>
         </w:rPr>
-        <w:t xml:space="preserve">Because we must use our own predictions, we can’t just do </w:t>
-      </w:r>
-      <w:proofErr w:type="spellStart"/>
-      <w:proofErr w:type="gramStart"/>
-      <w:r>
-        <w:rPr>
-          <w:rFonts w:ascii="Calibri" w:hAnsi="Calibri" w:cs="Calibri"/>
-        </w:rPr>
-        <w:t>model.predict</w:t>
-      </w:r>
-      <w:proofErr w:type="spellEnd"/>
-      <w:proofErr w:type="gramEnd"/>
-      <w:r>
-        <w:rPr>
-          <w:rFonts w:ascii="Calibri" w:hAnsi="Calibri" w:cs="Calibri"/>
-        </w:rPr>
-        <w:t>() in one step</w:t>
+        <w:t>Because we must use our own predictions, we can’t just do model.predict() in one step</w:t>
       </w:r>
     </w:p>
     <w:p>
@@ -2353,19 +2229,11 @@
           <w:rFonts w:ascii="Calibri" w:hAnsi="Calibri" w:cs="Calibri"/>
         </w:rPr>
       </w:pPr>
-      <w:proofErr w:type="gramStart"/>
-      <w:r>
-        <w:rPr>
-          <w:rFonts w:ascii="Calibri" w:hAnsi="Calibri" w:cs="Calibri"/>
-        </w:rPr>
-        <w:t>AR(</w:t>
-      </w:r>
-      <w:proofErr w:type="gramEnd"/>
-      <w:r>
-        <w:rPr>
-          <w:rFonts w:ascii="Calibri" w:hAnsi="Calibri" w:cs="Calibri"/>
-        </w:rPr>
-        <w:t>2)</w:t>
+      <w:r>
+        <w:rPr>
+          <w:rFonts w:ascii="Calibri" w:hAnsi="Calibri" w:cs="Calibri"/>
+        </w:rPr>
+        <w:t>AR(2)</w:t>
       </w:r>
     </w:p>
     <w:p>
@@ -2397,19 +2265,11 @@
           <w:rFonts w:ascii="Calibri" w:hAnsi="Calibri" w:cs="Calibri"/>
         </w:rPr>
       </w:pPr>
-      <w:proofErr w:type="gramStart"/>
-      <w:r>
-        <w:rPr>
-          <w:rFonts w:ascii="Calibri" w:hAnsi="Calibri" w:cs="Calibri"/>
-        </w:rPr>
-        <w:t>AR(</w:t>
-      </w:r>
-      <w:proofErr w:type="gramEnd"/>
-      <w:r>
-        <w:rPr>
-          <w:rFonts w:ascii="Calibri" w:hAnsi="Calibri" w:cs="Calibri"/>
-        </w:rPr>
-        <w:t>2) model</w:t>
+      <w:r>
+        <w:rPr>
+          <w:rFonts w:ascii="Calibri" w:hAnsi="Calibri" w:cs="Calibri"/>
+        </w:rPr>
+        <w:t>AR(2) model</w:t>
       </w:r>
     </w:p>
     <w:p>
@@ -2608,69 +2468,29 @@
           <w:rFonts w:ascii="Calibri" w:hAnsi="Calibri" w:cs="Calibri"/>
         </w:rPr>
       </w:pPr>
-      <w:proofErr w:type="spellStart"/>
-      <w:proofErr w:type="gramStart"/>
-      <w:r>
-        <w:rPr>
-          <w:rFonts w:ascii="Calibri" w:hAnsi="Calibri" w:cs="Calibri"/>
-        </w:rPr>
-        <w:t>Np.sin</w:t>
-      </w:r>
-      <w:proofErr w:type="spellEnd"/>
-      <w:r>
-        <w:rPr>
-          <w:rFonts w:ascii="Calibri" w:hAnsi="Calibri" w:cs="Calibri"/>
-        </w:rPr>
-        <w:t>(</w:t>
-      </w:r>
-      <w:proofErr w:type="gramEnd"/>
-      <w:r>
-        <w:rPr>
-          <w:rFonts w:ascii="Calibri" w:hAnsi="Calibri" w:cs="Calibri"/>
-        </w:rPr>
-        <w:t xml:space="preserve">0.1 * </w:t>
-      </w:r>
-      <w:proofErr w:type="spellStart"/>
-      <w:r>
-        <w:rPr>
-          <w:rFonts w:ascii="Calibri" w:hAnsi="Calibri" w:cs="Calibri"/>
-        </w:rPr>
-        <w:t>np.arange</w:t>
-      </w:r>
-      <w:proofErr w:type="spellEnd"/>
-      <w:r>
-        <w:rPr>
-          <w:rFonts w:ascii="Calibri" w:hAnsi="Calibri" w:cs="Calibri"/>
-        </w:rPr>
-        <w:t>(200))</w:t>
-      </w:r>
-    </w:p>
-    <w:p>
-      <w:pPr>
-        <w:pStyle w:val="ListParagraph"/>
-        <w:numPr>
-          <w:ilvl w:val="0"/>
-          <w:numId w:val="3"/>
-        </w:numPr>
-        <w:rPr>
-          <w:rFonts w:ascii="Calibri" w:hAnsi="Calibri" w:cs="Calibri"/>
-        </w:rPr>
-      </w:pPr>
-      <w:proofErr w:type="spellStart"/>
-      <w:proofErr w:type="gramStart"/>
-      <w:r>
-        <w:rPr>
-          <w:rFonts w:ascii="Calibri" w:hAnsi="Calibri" w:cs="Calibri"/>
-        </w:rPr>
-        <w:t>Np.arange</w:t>
-      </w:r>
-      <w:proofErr w:type="spellEnd"/>
-      <w:proofErr w:type="gramEnd"/>
-      <w:r>
-        <w:rPr>
-          <w:rFonts w:ascii="Calibri" w:hAnsi="Calibri" w:cs="Calibri"/>
-        </w:rPr>
-        <w:t>(200) is all the different values of t</w:t>
+      <w:r>
+        <w:rPr>
+          <w:rFonts w:ascii="Calibri" w:hAnsi="Calibri" w:cs="Calibri"/>
+        </w:rPr>
+        <w:t>Np.sin(0.1 * np.arange(200))</w:t>
+      </w:r>
+    </w:p>
+    <w:p>
+      <w:pPr>
+        <w:pStyle w:val="ListParagraph"/>
+        <w:numPr>
+          <w:ilvl w:val="0"/>
+          <w:numId w:val="3"/>
+        </w:numPr>
+        <w:rPr>
+          <w:rFonts w:ascii="Calibri" w:hAnsi="Calibri" w:cs="Calibri"/>
+        </w:rPr>
+      </w:pPr>
+      <w:r>
+        <w:rPr>
+          <w:rFonts w:ascii="Calibri" w:hAnsi="Calibri" w:cs="Calibri"/>
+        </w:rPr>
+        <w:t>Np.arange(200) is all the different values of t</w:t>
       </w:r>
     </w:p>
     <w:p>
@@ -4096,21 +3916,7 @@
         <w:rPr>
           <w:rFonts w:ascii="Calibri" w:eastAsiaTheme="minorEastAsia" w:hAnsi="Calibri" w:cs="Calibri"/>
         </w:rPr>
-        <w:t xml:space="preserve"> term to the </w:t>
-      </w:r>
-      <w:proofErr w:type="gramStart"/>
-      <w:r>
-        <w:rPr>
-          <w:rFonts w:ascii="Calibri" w:eastAsiaTheme="minorEastAsia" w:hAnsi="Calibri" w:cs="Calibri"/>
-        </w:rPr>
-        <w:t>left hand</w:t>
-      </w:r>
-      <w:proofErr w:type="gramEnd"/>
-      <w:r>
-        <w:rPr>
-          <w:rFonts w:ascii="Calibri" w:eastAsiaTheme="minorEastAsia" w:hAnsi="Calibri" w:cs="Calibri"/>
-        </w:rPr>
-        <w:t xml:space="preserve"> side:</w:t>
+        <w:t xml:space="preserve"> term to the left hand side:</w:t>
       </w:r>
     </w:p>
     <w:p>
@@ -4703,21 +4509,7 @@
         <w:rPr>
           <w:rFonts w:ascii="Calibri" w:eastAsiaTheme="minorEastAsia" w:hAnsi="Calibri" w:cs="Calibri"/>
         </w:rPr>
-        <w:t xml:space="preserve">E.g. 5 electrodes recording </w:t>
-      </w:r>
-      <w:proofErr w:type="gramStart"/>
-      <w:r>
-        <w:rPr>
-          <w:rFonts w:ascii="Calibri" w:eastAsiaTheme="minorEastAsia" w:hAnsi="Calibri" w:cs="Calibri"/>
-        </w:rPr>
-        <w:t>100 time</w:t>
-      </w:r>
-      <w:proofErr w:type="gramEnd"/>
-      <w:r>
-        <w:rPr>
-          <w:rFonts w:ascii="Calibri" w:eastAsiaTheme="minorEastAsia" w:hAnsi="Calibri" w:cs="Calibri"/>
-        </w:rPr>
-        <w:t xml:space="preserve"> steps -&gt; 500-length vector</w:t>
+        <w:t>E.g. 5 electrodes recording 100 time steps -&gt; 500-length vector</w:t>
       </w:r>
     </w:p>
     <w:p>
@@ -5255,19 +5047,7 @@
           <w:rPr>
             <w:rFonts w:ascii="Cambria Math" w:eastAsiaTheme="minorEastAsia" w:hAnsi="Cambria Math" w:cs="Calibri"/>
           </w:rPr>
-          <m:t>h(t</m:t>
-        </m:r>
-        <m:r>
-          <w:rPr>
-            <w:rFonts w:ascii="Cambria Math" w:eastAsiaTheme="minorEastAsia" w:hAnsi="Cambria Math" w:cs="Calibri"/>
-          </w:rPr>
-          <m:t>-1</m:t>
-        </m:r>
-        <m:r>
-          <w:rPr>
-            <w:rFonts w:ascii="Cambria Math" w:eastAsiaTheme="minorEastAsia" w:hAnsi="Cambria Math" w:cs="Calibri"/>
-          </w:rPr>
-          <m:t>)</m:t>
+          <m:t>h(t-1)</m:t>
         </m:r>
       </m:oMath>
       <w:r>
@@ -5281,13 +5061,7 @@
           <w:rPr>
             <w:rFonts w:ascii="Cambria Math" w:eastAsiaTheme="minorEastAsia" w:hAnsi="Cambria Math" w:cs="Calibri"/>
           </w:rPr>
-          <m:t>x</m:t>
-        </m:r>
-        <m:r>
-          <w:rPr>
-            <w:rFonts w:ascii="Cambria Math" w:eastAsiaTheme="minorEastAsia" w:hAnsi="Cambria Math" w:cs="Calibri"/>
-          </w:rPr>
-          <m:t>(t)</m:t>
+          <m:t>x(t)</m:t>
         </m:r>
       </m:oMath>
     </w:p>
@@ -5741,19 +5515,11 @@
           <w:rFonts w:ascii="Calibri" w:eastAsiaTheme="minorEastAsia" w:hAnsi="Calibri" w:cs="Calibri"/>
         </w:rPr>
       </w:pPr>
-      <w:proofErr w:type="spellStart"/>
-      <w:r>
-        <w:rPr>
-          <w:rFonts w:ascii="Calibri" w:eastAsiaTheme="minorEastAsia" w:hAnsi="Calibri" w:cs="Calibri"/>
-        </w:rPr>
-        <w:t>xh</w:t>
-      </w:r>
-      <w:proofErr w:type="spellEnd"/>
-      <w:r>
-        <w:rPr>
-          <w:rFonts w:ascii="Calibri" w:eastAsiaTheme="minorEastAsia" w:hAnsi="Calibri" w:cs="Calibri"/>
-        </w:rPr>
-        <w:t xml:space="preserve"> = input to hidden</w:t>
+      <w:r>
+        <w:rPr>
+          <w:rFonts w:ascii="Calibri" w:eastAsiaTheme="minorEastAsia" w:hAnsi="Calibri" w:cs="Calibri"/>
+        </w:rPr>
+        <w:t>xh = input to hidden</w:t>
       </w:r>
     </w:p>
     <w:p>
@@ -5767,19 +5533,11 @@
           <w:rFonts w:ascii="Calibri" w:eastAsiaTheme="minorEastAsia" w:hAnsi="Calibri" w:cs="Calibri"/>
         </w:rPr>
       </w:pPr>
-      <w:proofErr w:type="spellStart"/>
-      <w:r>
-        <w:rPr>
-          <w:rFonts w:ascii="Calibri" w:eastAsiaTheme="minorEastAsia" w:hAnsi="Calibri" w:cs="Calibri"/>
-        </w:rPr>
-        <w:t>hh</w:t>
-      </w:r>
-      <w:proofErr w:type="spellEnd"/>
-      <w:r>
-        <w:rPr>
-          <w:rFonts w:ascii="Calibri" w:eastAsiaTheme="minorEastAsia" w:hAnsi="Calibri" w:cs="Calibri"/>
-        </w:rPr>
-        <w:t xml:space="preserve"> = hidden to hidden</w:t>
+      <w:r>
+        <w:rPr>
+          <w:rFonts w:ascii="Calibri" w:eastAsiaTheme="minorEastAsia" w:hAnsi="Calibri" w:cs="Calibri"/>
+        </w:rPr>
+        <w:t>hh = hidden to hidden</w:t>
       </w:r>
     </w:p>
     <w:p>
@@ -8681,21 +8439,7 @@
         <w:rPr>
           <w:rFonts w:ascii="Calibri" w:eastAsiaTheme="minorEastAsia" w:hAnsi="Calibri" w:cs="Calibri"/>
         </w:rPr>
-        <w:t xml:space="preserve">Count from t = 0… </w:t>
-      </w:r>
-      <w:proofErr w:type="spellStart"/>
-      <w:r>
-        <w:rPr>
-          <w:rFonts w:ascii="Calibri" w:eastAsiaTheme="minorEastAsia" w:hAnsi="Calibri" w:cs="Calibri"/>
-        </w:rPr>
-        <w:t>len</w:t>
-      </w:r>
-      <w:proofErr w:type="spellEnd"/>
-      <w:r>
-        <w:rPr>
-          <w:rFonts w:ascii="Calibri" w:eastAsiaTheme="minorEastAsia" w:hAnsi="Calibri" w:cs="Calibri"/>
-        </w:rPr>
-        <w:t>(series)-T</w:t>
+        <w:t>Count from t = 0… len(series)-T</w:t>
       </w:r>
     </w:p>
     <w:p>
@@ -8713,21 +8457,7 @@
         <w:rPr>
           <w:rFonts w:ascii="Calibri" w:eastAsiaTheme="minorEastAsia" w:hAnsi="Calibri" w:cs="Calibri"/>
         </w:rPr>
-        <w:t xml:space="preserve">Since final target should be at </w:t>
-      </w:r>
-      <w:proofErr w:type="spellStart"/>
-      <w:r>
-        <w:rPr>
-          <w:rFonts w:ascii="Calibri" w:eastAsiaTheme="minorEastAsia" w:hAnsi="Calibri" w:cs="Calibri"/>
-        </w:rPr>
-        <w:t>len</w:t>
-      </w:r>
-      <w:proofErr w:type="spellEnd"/>
-      <w:r>
-        <w:rPr>
-          <w:rFonts w:ascii="Calibri" w:eastAsiaTheme="minorEastAsia" w:hAnsi="Calibri" w:cs="Calibri"/>
-        </w:rPr>
-        <w:t>(series)-1</w:t>
+        <w:t>Since final target should be at len(series)-1</w:t>
       </w:r>
     </w:p>
     <w:p>
@@ -9022,8 +8752,2357 @@
         </w:rPr>
         <w:t>Paying attention to shapes</w:t>
       </w:r>
-      <w:bookmarkStart w:id="0" w:name="_GoBack"/>
-      <w:bookmarkEnd w:id="0"/>
+    </w:p>
+    <w:p>
+      <w:pPr>
+        <w:pStyle w:val="ListParagraph"/>
+        <w:numPr>
+          <w:ilvl w:val="0"/>
+          <w:numId w:val="1"/>
+        </w:numPr>
+        <w:rPr>
+          <w:rFonts w:ascii="Calibri" w:eastAsiaTheme="minorEastAsia" w:hAnsi="Calibri" w:cs="Calibri"/>
+        </w:rPr>
+      </w:pPr>
+      <w:r>
+        <w:rPr>
+          <w:rFonts w:ascii="Calibri" w:eastAsiaTheme="minorEastAsia" w:hAnsi="Calibri" w:cs="Calibri"/>
+        </w:rPr>
+        <w:t>GRU and LSTM</w:t>
+      </w:r>
+    </w:p>
+    <w:p>
+      <w:pPr>
+        <w:pStyle w:val="ListParagraph"/>
+        <w:numPr>
+          <w:ilvl w:val="0"/>
+          <w:numId w:val="2"/>
+        </w:numPr>
+        <w:rPr>
+          <w:rFonts w:ascii="Calibri" w:eastAsiaTheme="minorEastAsia" w:hAnsi="Calibri" w:cs="Calibri"/>
+        </w:rPr>
+      </w:pPr>
+      <w:r>
+        <w:rPr>
+          <w:rFonts w:ascii="Calibri" w:eastAsiaTheme="minorEastAsia" w:hAnsi="Calibri" w:cs="Calibri"/>
+        </w:rPr>
+        <w:t>Modern RNN units</w:t>
+      </w:r>
+    </w:p>
+    <w:p>
+      <w:pPr>
+        <w:pStyle w:val="ListParagraph"/>
+        <w:numPr>
+          <w:ilvl w:val="0"/>
+          <w:numId w:val="3"/>
+        </w:numPr>
+        <w:rPr>
+          <w:rFonts w:ascii="Calibri" w:eastAsiaTheme="minorEastAsia" w:hAnsi="Calibri" w:cs="Calibri"/>
+        </w:rPr>
+      </w:pPr>
+      <w:r>
+        <w:rPr>
+          <w:rFonts w:ascii="Calibri" w:eastAsiaTheme="minorEastAsia" w:hAnsi="Calibri" w:cs="Calibri"/>
+        </w:rPr>
+        <w:t>LSTM – long short-term memory</w:t>
+      </w:r>
+    </w:p>
+    <w:p>
+      <w:pPr>
+        <w:pStyle w:val="ListParagraph"/>
+        <w:numPr>
+          <w:ilvl w:val="0"/>
+          <w:numId w:val="3"/>
+        </w:numPr>
+        <w:rPr>
+          <w:rFonts w:ascii="Calibri" w:eastAsiaTheme="minorEastAsia" w:hAnsi="Calibri" w:cs="Calibri"/>
+        </w:rPr>
+      </w:pPr>
+      <w:r>
+        <w:rPr>
+          <w:rFonts w:ascii="Calibri" w:eastAsiaTheme="minorEastAsia" w:hAnsi="Calibri" w:cs="Calibri"/>
+        </w:rPr>
+        <w:t>GRU – gated recurrent unit -&gt; a simplified version of the LSTM (less params and thus more efficient)</w:t>
+      </w:r>
+    </w:p>
+    <w:p>
+      <w:pPr>
+        <w:pStyle w:val="ListParagraph"/>
+        <w:numPr>
+          <w:ilvl w:val="0"/>
+          <w:numId w:val="4"/>
+        </w:numPr>
+        <w:rPr>
+          <w:rFonts w:ascii="Calibri" w:eastAsiaTheme="minorEastAsia" w:hAnsi="Calibri" w:cs="Calibri"/>
+        </w:rPr>
+      </w:pPr>
+      <w:r>
+        <w:rPr>
+          <w:rFonts w:ascii="Calibri" w:eastAsiaTheme="minorEastAsia" w:hAnsi="Calibri" w:cs="Calibri"/>
+        </w:rPr>
+        <w:t>Why do we need these at all?</w:t>
+      </w:r>
+    </w:p>
+    <w:p>
+      <w:pPr>
+        <w:pStyle w:val="ListParagraph"/>
+        <w:numPr>
+          <w:ilvl w:val="0"/>
+          <w:numId w:val="2"/>
+        </w:numPr>
+        <w:rPr>
+          <w:rFonts w:ascii="Calibri" w:eastAsiaTheme="minorEastAsia" w:hAnsi="Calibri" w:cs="Calibri"/>
+        </w:rPr>
+      </w:pPr>
+      <w:r>
+        <w:rPr>
+          <w:rFonts w:ascii="Calibri" w:eastAsiaTheme="minorEastAsia" w:hAnsi="Calibri" w:cs="Calibri"/>
+        </w:rPr>
+        <w:t>Why do we need fancy RNNs?</w:t>
+      </w:r>
+    </w:p>
+    <w:p>
+      <w:pPr>
+        <w:pStyle w:val="ListParagraph"/>
+        <w:numPr>
+          <w:ilvl w:val="0"/>
+          <w:numId w:val="3"/>
+        </w:numPr>
+        <w:rPr>
+          <w:rFonts w:ascii="Calibri" w:eastAsiaTheme="minorEastAsia" w:hAnsi="Calibri" w:cs="Calibri"/>
+        </w:rPr>
+      </w:pPr>
+      <w:r>
+        <w:rPr>
+          <w:rFonts w:ascii="Calibri" w:eastAsiaTheme="minorEastAsia" w:hAnsi="Calibri" w:cs="Calibri"/>
+        </w:rPr>
+        <w:t>Consider again the vanishing gradient problem</w:t>
+      </w:r>
+    </w:p>
+    <w:p>
+      <w:pPr>
+        <w:pStyle w:val="ListParagraph"/>
+        <w:numPr>
+          <w:ilvl w:val="0"/>
+          <w:numId w:val="3"/>
+        </w:numPr>
+        <w:rPr>
+          <w:rFonts w:ascii="Calibri" w:eastAsiaTheme="minorEastAsia" w:hAnsi="Calibri" w:cs="Calibri"/>
+        </w:rPr>
+      </w:pPr>
+      <w:r>
+        <w:rPr>
+          <w:rFonts w:ascii="Calibri" w:eastAsiaTheme="minorEastAsia" w:hAnsi="Calibri" w:cs="Calibri"/>
+        </w:rPr>
+        <w:t xml:space="preserve">The output prediction is a huge composite function, depending on </w:t>
+      </w:r>
+      <m:oMath>
+        <m:sSub>
+          <m:sSubPr>
+            <m:ctrlPr>
+              <w:rPr>
+                <w:rFonts w:ascii="Cambria Math" w:eastAsiaTheme="minorEastAsia" w:hAnsi="Cambria Math" w:cs="Calibri"/>
+                <w:i/>
+              </w:rPr>
+            </m:ctrlPr>
+          </m:sSubPr>
+          <m:e>
+            <m:r>
+              <w:rPr>
+                <w:rFonts w:ascii="Cambria Math" w:eastAsiaTheme="minorEastAsia" w:hAnsi="Cambria Math" w:cs="Calibri"/>
+              </w:rPr>
+              <m:t>x</m:t>
+            </m:r>
+          </m:e>
+          <m:sub>
+            <m:r>
+              <w:rPr>
+                <w:rFonts w:ascii="Cambria Math" w:eastAsiaTheme="minorEastAsia" w:hAnsi="Cambria Math" w:cs="Calibri"/>
+              </w:rPr>
+              <m:t>1</m:t>
+            </m:r>
+          </m:sub>
+        </m:sSub>
+        <m:r>
+          <w:rPr>
+            <w:rFonts w:ascii="Cambria Math" w:eastAsiaTheme="minorEastAsia" w:hAnsi="Cambria Math" w:cs="Calibri"/>
+          </w:rPr>
+          <m:t>,</m:t>
+        </m:r>
+        <m:sSub>
+          <m:sSubPr>
+            <m:ctrlPr>
+              <w:rPr>
+                <w:rFonts w:ascii="Cambria Math" w:eastAsiaTheme="minorEastAsia" w:hAnsi="Cambria Math" w:cs="Calibri"/>
+                <w:i/>
+              </w:rPr>
+            </m:ctrlPr>
+          </m:sSubPr>
+          <m:e>
+            <m:r>
+              <w:rPr>
+                <w:rFonts w:ascii="Cambria Math" w:eastAsiaTheme="minorEastAsia" w:hAnsi="Cambria Math" w:cs="Calibri"/>
+              </w:rPr>
+              <m:t>x</m:t>
+            </m:r>
+          </m:e>
+          <m:sub>
+            <m:r>
+              <w:rPr>
+                <w:rFonts w:ascii="Cambria Math" w:eastAsiaTheme="minorEastAsia" w:hAnsi="Cambria Math" w:cs="Calibri"/>
+              </w:rPr>
+              <m:t>2</m:t>
+            </m:r>
+          </m:sub>
+        </m:sSub>
+        <m:r>
+          <w:rPr>
+            <w:rFonts w:ascii="Cambria Math" w:eastAsiaTheme="minorEastAsia" w:hAnsi="Cambria Math" w:cs="Calibri"/>
+          </w:rPr>
+          <m:t xml:space="preserve">,…, </m:t>
+        </m:r>
+        <m:sSub>
+          <m:sSubPr>
+            <m:ctrlPr>
+              <w:rPr>
+                <w:rFonts w:ascii="Cambria Math" w:eastAsiaTheme="minorEastAsia" w:hAnsi="Cambria Math" w:cs="Calibri"/>
+                <w:i/>
+              </w:rPr>
+            </m:ctrlPr>
+          </m:sSubPr>
+          <m:e>
+            <m:r>
+              <w:rPr>
+                <w:rFonts w:ascii="Cambria Math" w:eastAsiaTheme="minorEastAsia" w:hAnsi="Cambria Math" w:cs="Calibri"/>
+              </w:rPr>
+              <m:t>x</m:t>
+            </m:r>
+          </m:e>
+          <m:sub>
+            <m:r>
+              <w:rPr>
+                <w:rFonts w:ascii="Cambria Math" w:eastAsiaTheme="minorEastAsia" w:hAnsi="Cambria Math" w:cs="Calibri"/>
+              </w:rPr>
+              <m:t>T</m:t>
+            </m:r>
+          </m:sub>
+        </m:sSub>
+      </m:oMath>
+    </w:p>
+    <w:p>
+      <w:pPr>
+        <w:pStyle w:val="ListParagraph"/>
+        <w:numPr>
+          <w:ilvl w:val="0"/>
+          <w:numId w:val="3"/>
+        </w:numPr>
+        <w:rPr>
+          <w:rFonts w:ascii="Calibri" w:eastAsiaTheme="minorEastAsia" w:hAnsi="Calibri" w:cs="Calibri"/>
+        </w:rPr>
+      </w:pPr>
+      <m:oMath>
+        <m:sSub>
+          <m:sSubPr>
+            <m:ctrlPr>
+              <w:rPr>
+                <w:rFonts w:ascii="Cambria Math" w:eastAsiaTheme="minorEastAsia" w:hAnsi="Cambria Math" w:cs="Calibri"/>
+                <w:i/>
+              </w:rPr>
+            </m:ctrlPr>
+          </m:sSubPr>
+          <m:e>
+            <m:r>
+              <w:rPr>
+                <w:rFonts w:ascii="Cambria Math" w:eastAsiaTheme="minorEastAsia" w:hAnsi="Cambria Math" w:cs="Calibri"/>
+              </w:rPr>
+              <m:t>W</m:t>
+            </m:r>
+          </m:e>
+          <m:sub>
+            <m:r>
+              <w:rPr>
+                <w:rFonts w:ascii="Cambria Math" w:eastAsiaTheme="minorEastAsia" w:hAnsi="Cambria Math" w:cs="Calibri"/>
+              </w:rPr>
+              <m:t>xh</m:t>
+            </m:r>
+          </m:sub>
+        </m:sSub>
+      </m:oMath>
+      <w:r>
+        <w:rPr>
+          <w:rFonts w:ascii="Calibri" w:eastAsiaTheme="minorEastAsia" w:hAnsi="Calibri" w:cs="Calibri"/>
+        </w:rPr>
+        <w:t xml:space="preserve"> appears several times (once at each step)</w:t>
+      </w:r>
+    </w:p>
+    <w:p>
+      <w:pPr>
+        <w:pStyle w:val="ListParagraph"/>
+        <w:numPr>
+          <w:ilvl w:val="0"/>
+          <w:numId w:val="3"/>
+        </w:numPr>
+        <w:rPr>
+          <w:rFonts w:ascii="Calibri" w:eastAsiaTheme="minorEastAsia" w:hAnsi="Calibri" w:cs="Calibri"/>
+        </w:rPr>
+      </w:pPr>
+      <w:r>
+        <w:rPr>
+          <w:rFonts w:ascii="Calibri" w:eastAsiaTheme="minorEastAsia" w:hAnsi="Calibri" w:cs="Calibri"/>
+        </w:rPr>
+        <w:t xml:space="preserve">We’ll need the gradient of </w:t>
+      </w:r>
+      <m:oMath>
+        <m:sSubSup>
+          <m:sSubSupPr>
+            <m:ctrlPr>
+              <w:rPr>
+                <w:rFonts w:ascii="Cambria Math" w:eastAsiaTheme="minorEastAsia" w:hAnsi="Cambria Math" w:cs="Calibri"/>
+                <w:i/>
+              </w:rPr>
+            </m:ctrlPr>
+          </m:sSubSupPr>
+          <m:e>
+            <m:r>
+              <w:rPr>
+                <w:rFonts w:ascii="Cambria Math" w:eastAsiaTheme="minorEastAsia" w:hAnsi="Cambria Math" w:cs="Calibri"/>
+              </w:rPr>
+              <m:t>W</m:t>
+            </m:r>
+          </m:e>
+          <m:sub>
+            <m:r>
+              <w:rPr>
+                <w:rFonts w:ascii="Cambria Math" w:eastAsiaTheme="minorEastAsia" w:hAnsi="Cambria Math" w:cs="Calibri"/>
+              </w:rPr>
+              <m:t>xh</m:t>
+            </m:r>
+          </m:sub>
+          <m:sup>
+            <m:r>
+              <w:rPr>
+                <w:rFonts w:ascii="Cambria Math" w:eastAsiaTheme="minorEastAsia" w:hAnsi="Cambria Math" w:cs="Calibri"/>
+              </w:rPr>
+              <m:t>T</m:t>
+            </m:r>
+          </m:sup>
+        </m:sSubSup>
+        <m:sSub>
+          <m:sSubPr>
+            <m:ctrlPr>
+              <w:rPr>
+                <w:rFonts w:ascii="Cambria Math" w:eastAsiaTheme="minorEastAsia" w:hAnsi="Cambria Math" w:cs="Calibri"/>
+                <w:i/>
+              </w:rPr>
+            </m:ctrlPr>
+          </m:sSubPr>
+          <m:e>
+            <m:r>
+              <w:rPr>
+                <w:rFonts w:ascii="Cambria Math" w:eastAsiaTheme="minorEastAsia" w:hAnsi="Cambria Math" w:cs="Calibri"/>
+              </w:rPr>
+              <m:t>x</m:t>
+            </m:r>
+          </m:e>
+          <m:sub>
+            <m:r>
+              <w:rPr>
+                <w:rFonts w:ascii="Cambria Math" w:eastAsiaTheme="minorEastAsia" w:hAnsi="Cambria Math" w:cs="Calibri"/>
+              </w:rPr>
+              <m:t>t</m:t>
+            </m:r>
+          </m:sub>
+        </m:sSub>
+      </m:oMath>
+      <w:r>
+        <w:rPr>
+          <w:rFonts w:ascii="Calibri" w:eastAsiaTheme="minorEastAsia" w:hAnsi="Calibri" w:cs="Calibri"/>
+        </w:rPr>
+        <w:t xml:space="preserve"> for all t = 1, …, T</w:t>
+      </w:r>
+    </w:p>
+    <w:p>
+      <w:pPr>
+        <w:pStyle w:val="ListParagraph"/>
+        <w:numPr>
+          <w:ilvl w:val="0"/>
+          <w:numId w:val="3"/>
+        </w:numPr>
+        <w:rPr>
+          <w:rFonts w:ascii="Calibri" w:eastAsiaTheme="minorEastAsia" w:hAnsi="Calibri" w:cs="Calibri"/>
+        </w:rPr>
+      </w:pPr>
+      <w:r>
+        <w:rPr>
+          <w:rFonts w:ascii="Calibri" w:eastAsiaTheme="minorEastAsia" w:hAnsi="Calibri" w:cs="Calibri"/>
+        </w:rPr>
+        <w:t>The final gradient will be a function of all these individual gradients</w:t>
+      </w:r>
+    </w:p>
+    <w:p>
+      <w:pPr>
+        <w:ind w:left="1080"/>
+        <w:rPr>
+          <w:rFonts w:ascii="Calibri" w:eastAsiaTheme="minorEastAsia" w:hAnsi="Calibri" w:cs="Calibri"/>
+        </w:rPr>
+      </w:pPr>
+      <m:oMathPara>
+        <m:oMath>
+          <m:f>
+            <m:fPr>
+              <m:ctrlPr>
+                <w:rPr>
+                  <w:rFonts w:ascii="Cambria Math" w:eastAsiaTheme="minorEastAsia" w:hAnsi="Cambria Math" w:cs="Calibri"/>
+                  <w:i/>
+                </w:rPr>
+              </m:ctrlPr>
+            </m:fPr>
+            <m:num>
+              <m:r>
+                <w:rPr>
+                  <w:rFonts w:ascii="Cambria Math" w:eastAsiaTheme="minorEastAsia" w:hAnsi="Cambria Math" w:cs="Calibri"/>
+                </w:rPr>
+                <m:t>∂J</m:t>
+              </m:r>
+            </m:num>
+            <m:den>
+              <m:r>
+                <w:rPr>
+                  <w:rFonts w:ascii="Cambria Math" w:eastAsiaTheme="minorEastAsia" w:hAnsi="Cambria Math" w:cs="Calibri"/>
+                </w:rPr>
+                <m:t>∂</m:t>
+              </m:r>
+              <m:sSub>
+                <m:sSubPr>
+                  <m:ctrlPr>
+                    <w:rPr>
+                      <w:rFonts w:ascii="Cambria Math" w:eastAsiaTheme="minorEastAsia" w:hAnsi="Cambria Math" w:cs="Calibri"/>
+                      <w:i/>
+                    </w:rPr>
+                  </m:ctrlPr>
+                </m:sSubPr>
+                <m:e>
+                  <m:r>
+                    <w:rPr>
+                      <w:rFonts w:ascii="Cambria Math" w:eastAsiaTheme="minorEastAsia" w:hAnsi="Cambria Math" w:cs="Calibri"/>
+                    </w:rPr>
+                    <m:t>W</m:t>
+                  </m:r>
+                </m:e>
+                <m:sub>
+                  <m:r>
+                    <w:rPr>
+                      <w:rFonts w:ascii="Cambria Math" w:eastAsiaTheme="minorEastAsia" w:hAnsi="Cambria Math" w:cs="Calibri"/>
+                    </w:rPr>
+                    <m:t>xh</m:t>
+                  </m:r>
+                </m:sub>
+              </m:sSub>
+            </m:den>
+          </m:f>
+          <m:r>
+            <w:rPr>
+              <w:rFonts w:ascii="Cambria Math" w:eastAsiaTheme="minorEastAsia" w:hAnsi="Cambria Math" w:cs="Calibri"/>
+            </w:rPr>
+            <m:t>=f(</m:t>
+          </m:r>
+          <m:f>
+            <m:fPr>
+              <m:ctrlPr>
+                <w:rPr>
+                  <w:rFonts w:ascii="Cambria Math" w:eastAsiaTheme="minorEastAsia" w:hAnsi="Cambria Math" w:cs="Calibri"/>
+                  <w:i/>
+                </w:rPr>
+              </m:ctrlPr>
+            </m:fPr>
+            <m:num>
+              <m:r>
+                <w:rPr>
+                  <w:rFonts w:ascii="Cambria Math" w:eastAsiaTheme="minorEastAsia" w:hAnsi="Cambria Math" w:cs="Calibri"/>
+                </w:rPr>
+                <m:t>∂</m:t>
+              </m:r>
+              <m:d>
+                <m:dPr>
+                  <m:ctrlPr>
+                    <w:rPr>
+                      <w:rFonts w:ascii="Cambria Math" w:eastAsiaTheme="minorEastAsia" w:hAnsi="Cambria Math" w:cs="Calibri"/>
+                      <w:i/>
+                    </w:rPr>
+                  </m:ctrlPr>
+                </m:dPr>
+                <m:e>
+                  <m:sSubSup>
+                    <m:sSubSupPr>
+                      <m:ctrlPr>
+                        <w:rPr>
+                          <w:rFonts w:ascii="Cambria Math" w:eastAsiaTheme="minorEastAsia" w:hAnsi="Cambria Math" w:cs="Calibri"/>
+                          <w:i/>
+                        </w:rPr>
+                      </m:ctrlPr>
+                    </m:sSubSupPr>
+                    <m:e>
+                      <m:r>
+                        <w:rPr>
+                          <w:rFonts w:ascii="Cambria Math" w:eastAsiaTheme="minorEastAsia" w:hAnsi="Cambria Math" w:cs="Calibri"/>
+                        </w:rPr>
+                        <m:t>W</m:t>
+                      </m:r>
+                    </m:e>
+                    <m:sub>
+                      <m:r>
+                        <w:rPr>
+                          <w:rFonts w:ascii="Cambria Math" w:eastAsiaTheme="minorEastAsia" w:hAnsi="Cambria Math" w:cs="Calibri"/>
+                        </w:rPr>
+                        <m:t>xh</m:t>
+                      </m:r>
+                    </m:sub>
+                    <m:sup>
+                      <m:r>
+                        <w:rPr>
+                          <w:rFonts w:ascii="Cambria Math" w:eastAsiaTheme="minorEastAsia" w:hAnsi="Cambria Math" w:cs="Calibri"/>
+                        </w:rPr>
+                        <m:t>T</m:t>
+                      </m:r>
+                    </m:sup>
+                  </m:sSubSup>
+                  <m:sSub>
+                    <m:sSubPr>
+                      <m:ctrlPr>
+                        <w:rPr>
+                          <w:rFonts w:ascii="Cambria Math" w:eastAsiaTheme="minorEastAsia" w:hAnsi="Cambria Math" w:cs="Calibri"/>
+                          <w:i/>
+                        </w:rPr>
+                      </m:ctrlPr>
+                    </m:sSubPr>
+                    <m:e>
+                      <m:r>
+                        <w:rPr>
+                          <w:rFonts w:ascii="Cambria Math" w:eastAsiaTheme="minorEastAsia" w:hAnsi="Cambria Math" w:cs="Calibri"/>
+                        </w:rPr>
+                        <m:t>x</m:t>
+                      </m:r>
+                    </m:e>
+                    <m:sub>
+                      <m:r>
+                        <w:rPr>
+                          <w:rFonts w:ascii="Cambria Math" w:eastAsiaTheme="minorEastAsia" w:hAnsi="Cambria Math" w:cs="Calibri"/>
+                        </w:rPr>
+                        <m:t>T</m:t>
+                      </m:r>
+                    </m:sub>
+                  </m:sSub>
+                </m:e>
+              </m:d>
+            </m:num>
+            <m:den>
+              <m:r>
+                <w:rPr>
+                  <w:rFonts w:ascii="Cambria Math" w:eastAsiaTheme="minorEastAsia" w:hAnsi="Cambria Math" w:cs="Calibri"/>
+                </w:rPr>
+                <m:t>∂</m:t>
+              </m:r>
+              <m:sSub>
+                <m:sSubPr>
+                  <m:ctrlPr>
+                    <w:rPr>
+                      <w:rFonts w:ascii="Cambria Math" w:eastAsiaTheme="minorEastAsia" w:hAnsi="Cambria Math" w:cs="Calibri"/>
+                      <w:i/>
+                    </w:rPr>
+                  </m:ctrlPr>
+                </m:sSubPr>
+                <m:e>
+                  <m:r>
+                    <w:rPr>
+                      <w:rFonts w:ascii="Cambria Math" w:eastAsiaTheme="minorEastAsia" w:hAnsi="Cambria Math" w:cs="Calibri"/>
+                    </w:rPr>
+                    <m:t>W</m:t>
+                  </m:r>
+                </m:e>
+                <m:sub>
+                  <m:r>
+                    <w:rPr>
+                      <w:rFonts w:ascii="Cambria Math" w:eastAsiaTheme="minorEastAsia" w:hAnsi="Cambria Math" w:cs="Calibri"/>
+                    </w:rPr>
+                    <m:t>xh</m:t>
+                  </m:r>
+                </m:sub>
+              </m:sSub>
+            </m:den>
+          </m:f>
+          <m:r>
+            <w:rPr>
+              <w:rFonts w:ascii="Cambria Math" w:eastAsiaTheme="minorEastAsia" w:hAnsi="Cambria Math" w:cs="Calibri"/>
+            </w:rPr>
+            <m:t>,</m:t>
+          </m:r>
+          <m:f>
+            <m:fPr>
+              <m:ctrlPr>
+                <w:rPr>
+                  <w:rFonts w:ascii="Cambria Math" w:eastAsiaTheme="minorEastAsia" w:hAnsi="Cambria Math" w:cs="Calibri"/>
+                  <w:i/>
+                </w:rPr>
+              </m:ctrlPr>
+            </m:fPr>
+            <m:num>
+              <m:r>
+                <w:rPr>
+                  <w:rFonts w:ascii="Cambria Math" w:eastAsiaTheme="minorEastAsia" w:hAnsi="Cambria Math" w:cs="Calibri"/>
+                </w:rPr>
+                <m:t>∂</m:t>
+              </m:r>
+              <m:d>
+                <m:dPr>
+                  <m:ctrlPr>
+                    <w:rPr>
+                      <w:rFonts w:ascii="Cambria Math" w:eastAsiaTheme="minorEastAsia" w:hAnsi="Cambria Math" w:cs="Calibri"/>
+                      <w:i/>
+                    </w:rPr>
+                  </m:ctrlPr>
+                </m:dPr>
+                <m:e>
+                  <m:sSubSup>
+                    <m:sSubSupPr>
+                      <m:ctrlPr>
+                        <w:rPr>
+                          <w:rFonts w:ascii="Cambria Math" w:eastAsiaTheme="minorEastAsia" w:hAnsi="Cambria Math" w:cs="Calibri"/>
+                          <w:i/>
+                        </w:rPr>
+                      </m:ctrlPr>
+                    </m:sSubSupPr>
+                    <m:e>
+                      <m:r>
+                        <w:rPr>
+                          <w:rFonts w:ascii="Cambria Math" w:eastAsiaTheme="minorEastAsia" w:hAnsi="Cambria Math" w:cs="Calibri"/>
+                        </w:rPr>
+                        <m:t>W</m:t>
+                      </m:r>
+                    </m:e>
+                    <m:sub>
+                      <m:r>
+                        <w:rPr>
+                          <w:rFonts w:ascii="Cambria Math" w:eastAsiaTheme="minorEastAsia" w:hAnsi="Cambria Math" w:cs="Calibri"/>
+                        </w:rPr>
+                        <m:t>xh</m:t>
+                      </m:r>
+                    </m:sub>
+                    <m:sup>
+                      <m:r>
+                        <w:rPr>
+                          <w:rFonts w:ascii="Cambria Math" w:eastAsiaTheme="minorEastAsia" w:hAnsi="Cambria Math" w:cs="Calibri"/>
+                        </w:rPr>
+                        <m:t>T</m:t>
+                      </m:r>
+                    </m:sup>
+                  </m:sSubSup>
+                  <m:sSub>
+                    <m:sSubPr>
+                      <m:ctrlPr>
+                        <w:rPr>
+                          <w:rFonts w:ascii="Cambria Math" w:eastAsiaTheme="minorEastAsia" w:hAnsi="Cambria Math" w:cs="Calibri"/>
+                          <w:i/>
+                        </w:rPr>
+                      </m:ctrlPr>
+                    </m:sSubPr>
+                    <m:e>
+                      <m:r>
+                        <w:rPr>
+                          <w:rFonts w:ascii="Cambria Math" w:eastAsiaTheme="minorEastAsia" w:hAnsi="Cambria Math" w:cs="Calibri"/>
+                        </w:rPr>
+                        <m:t>x</m:t>
+                      </m:r>
+                    </m:e>
+                    <m:sub>
+                      <m:r>
+                        <w:rPr>
+                          <w:rFonts w:ascii="Cambria Math" w:eastAsiaTheme="minorEastAsia" w:hAnsi="Cambria Math" w:cs="Calibri"/>
+                        </w:rPr>
+                        <m:t>T-1</m:t>
+                      </m:r>
+                    </m:sub>
+                  </m:sSub>
+                </m:e>
+              </m:d>
+            </m:num>
+            <m:den>
+              <m:r>
+                <w:rPr>
+                  <w:rFonts w:ascii="Cambria Math" w:eastAsiaTheme="minorEastAsia" w:hAnsi="Cambria Math" w:cs="Calibri"/>
+                </w:rPr>
+                <m:t>∂</m:t>
+              </m:r>
+              <m:sSub>
+                <m:sSubPr>
+                  <m:ctrlPr>
+                    <w:rPr>
+                      <w:rFonts w:ascii="Cambria Math" w:eastAsiaTheme="minorEastAsia" w:hAnsi="Cambria Math" w:cs="Calibri"/>
+                      <w:i/>
+                    </w:rPr>
+                  </m:ctrlPr>
+                </m:sSubPr>
+                <m:e>
+                  <m:r>
+                    <w:rPr>
+                      <w:rFonts w:ascii="Cambria Math" w:eastAsiaTheme="minorEastAsia" w:hAnsi="Cambria Math" w:cs="Calibri"/>
+                    </w:rPr>
+                    <m:t>W</m:t>
+                  </m:r>
+                </m:e>
+                <m:sub>
+                  <m:r>
+                    <w:rPr>
+                      <w:rFonts w:ascii="Cambria Math" w:eastAsiaTheme="minorEastAsia" w:hAnsi="Cambria Math" w:cs="Calibri"/>
+                    </w:rPr>
+                    <m:t>xh</m:t>
+                  </m:r>
+                </m:sub>
+              </m:sSub>
+            </m:den>
+          </m:f>
+          <m:r>
+            <w:rPr>
+              <w:rFonts w:ascii="Cambria Math" w:eastAsiaTheme="minorEastAsia" w:hAnsi="Cambria Math" w:cs="Calibri"/>
+            </w:rPr>
+            <m:t>,…,</m:t>
+          </m:r>
+          <m:f>
+            <m:fPr>
+              <m:ctrlPr>
+                <w:rPr>
+                  <w:rFonts w:ascii="Cambria Math" w:eastAsiaTheme="minorEastAsia" w:hAnsi="Cambria Math" w:cs="Calibri"/>
+                  <w:i/>
+                </w:rPr>
+              </m:ctrlPr>
+            </m:fPr>
+            <m:num>
+              <m:r>
+                <w:rPr>
+                  <w:rFonts w:ascii="Cambria Math" w:eastAsiaTheme="minorEastAsia" w:hAnsi="Cambria Math" w:cs="Calibri"/>
+                </w:rPr>
+                <m:t>∂(</m:t>
+              </m:r>
+              <m:sSubSup>
+                <m:sSubSupPr>
+                  <m:ctrlPr>
+                    <w:rPr>
+                      <w:rFonts w:ascii="Cambria Math" w:eastAsiaTheme="minorEastAsia" w:hAnsi="Cambria Math" w:cs="Calibri"/>
+                      <w:i/>
+                    </w:rPr>
+                  </m:ctrlPr>
+                </m:sSubSupPr>
+                <m:e>
+                  <m:r>
+                    <w:rPr>
+                      <w:rFonts w:ascii="Cambria Math" w:eastAsiaTheme="minorEastAsia" w:hAnsi="Cambria Math" w:cs="Calibri"/>
+                    </w:rPr>
+                    <m:t>W</m:t>
+                  </m:r>
+                </m:e>
+                <m:sub>
+                  <m:r>
+                    <w:rPr>
+                      <w:rFonts w:ascii="Cambria Math" w:eastAsiaTheme="minorEastAsia" w:hAnsi="Cambria Math" w:cs="Calibri"/>
+                    </w:rPr>
+                    <m:t>xh</m:t>
+                  </m:r>
+                </m:sub>
+                <m:sup>
+                  <m:r>
+                    <w:rPr>
+                      <w:rFonts w:ascii="Cambria Math" w:eastAsiaTheme="minorEastAsia" w:hAnsi="Cambria Math" w:cs="Calibri"/>
+                    </w:rPr>
+                    <m:t>T</m:t>
+                  </m:r>
+                </m:sup>
+              </m:sSubSup>
+              <m:sSub>
+                <m:sSubPr>
+                  <m:ctrlPr>
+                    <w:rPr>
+                      <w:rFonts w:ascii="Cambria Math" w:eastAsiaTheme="minorEastAsia" w:hAnsi="Cambria Math" w:cs="Calibri"/>
+                      <w:i/>
+                    </w:rPr>
+                  </m:ctrlPr>
+                </m:sSubPr>
+                <m:e>
+                  <m:r>
+                    <w:rPr>
+                      <w:rFonts w:ascii="Cambria Math" w:eastAsiaTheme="minorEastAsia" w:hAnsi="Cambria Math" w:cs="Calibri"/>
+                    </w:rPr>
+                    <m:t>x</m:t>
+                  </m:r>
+                </m:e>
+                <m:sub>
+                  <m:r>
+                    <w:rPr>
+                      <w:rFonts w:ascii="Cambria Math" w:eastAsiaTheme="minorEastAsia" w:hAnsi="Cambria Math" w:cs="Calibri"/>
+                    </w:rPr>
+                    <m:t>1</m:t>
+                  </m:r>
+                </m:sub>
+              </m:sSub>
+              <m:r>
+                <w:rPr>
+                  <w:rFonts w:ascii="Cambria Math" w:eastAsiaTheme="minorEastAsia" w:hAnsi="Cambria Math" w:cs="Calibri"/>
+                </w:rPr>
+                <m:t>)</m:t>
+              </m:r>
+            </m:num>
+            <m:den>
+              <m:r>
+                <w:rPr>
+                  <w:rFonts w:ascii="Cambria Math" w:eastAsiaTheme="minorEastAsia" w:hAnsi="Cambria Math" w:cs="Calibri"/>
+                </w:rPr>
+                <m:t>∂</m:t>
+              </m:r>
+              <m:sSub>
+                <m:sSubPr>
+                  <m:ctrlPr>
+                    <w:rPr>
+                      <w:rFonts w:ascii="Cambria Math" w:eastAsiaTheme="minorEastAsia" w:hAnsi="Cambria Math" w:cs="Calibri"/>
+                      <w:i/>
+                    </w:rPr>
+                  </m:ctrlPr>
+                </m:sSubPr>
+                <m:e>
+                  <m:r>
+                    <w:rPr>
+                      <w:rFonts w:ascii="Cambria Math" w:eastAsiaTheme="minorEastAsia" w:hAnsi="Cambria Math" w:cs="Calibri"/>
+                    </w:rPr>
+                    <m:t>W</m:t>
+                  </m:r>
+                </m:e>
+                <m:sub>
+                  <m:r>
+                    <w:rPr>
+                      <w:rFonts w:ascii="Cambria Math" w:eastAsiaTheme="minorEastAsia" w:hAnsi="Cambria Math" w:cs="Calibri"/>
+                    </w:rPr>
+                    <m:t>xh</m:t>
+                  </m:r>
+                </m:sub>
+              </m:sSub>
+            </m:den>
+          </m:f>
+          <m:r>
+            <w:rPr>
+              <w:rFonts w:ascii="Cambria Math" w:eastAsiaTheme="minorEastAsia" w:hAnsi="Cambria Math" w:cs="Calibri"/>
+            </w:rPr>
+            <m:t>)</m:t>
+          </m:r>
+        </m:oMath>
+      </m:oMathPara>
+    </w:p>
+    <w:p>
+      <w:pPr>
+        <w:pStyle w:val="ListParagraph"/>
+        <w:numPr>
+          <w:ilvl w:val="0"/>
+          <w:numId w:val="3"/>
+        </w:numPr>
+        <w:rPr>
+          <w:rFonts w:ascii="Calibri" w:eastAsiaTheme="minorEastAsia" w:hAnsi="Calibri" w:cs="Calibri"/>
+        </w:rPr>
+      </w:pPr>
+      <w:r>
+        <w:rPr>
+          <w:rFonts w:ascii="Calibri" w:eastAsiaTheme="minorEastAsia" w:hAnsi="Calibri" w:cs="Calibri"/>
+        </w:rPr>
+        <w:t>Consider how deeply nested each term is</w:t>
+      </w:r>
+    </w:p>
+    <w:p>
+      <w:pPr>
+        <w:pStyle w:val="ListParagraph"/>
+        <w:numPr>
+          <w:ilvl w:val="0"/>
+          <w:numId w:val="3"/>
+        </w:numPr>
+        <w:rPr>
+          <w:rFonts w:ascii="Calibri" w:eastAsiaTheme="minorEastAsia" w:hAnsi="Calibri" w:cs="Calibri"/>
+        </w:rPr>
+      </w:pPr>
+      <m:oMath>
+        <m:sSub>
+          <m:sSubPr>
+            <m:ctrlPr>
+              <w:rPr>
+                <w:rFonts w:ascii="Cambria Math" w:eastAsiaTheme="minorEastAsia" w:hAnsi="Cambria Math" w:cs="Calibri"/>
+                <w:i/>
+              </w:rPr>
+            </m:ctrlPr>
+          </m:sSubPr>
+          <m:e>
+            <m:r>
+              <w:rPr>
+                <w:rFonts w:ascii="Cambria Math" w:eastAsiaTheme="minorEastAsia" w:hAnsi="Cambria Math" w:cs="Calibri"/>
+              </w:rPr>
+              <m:t>x</m:t>
+            </m:r>
+          </m:e>
+          <m:sub>
+            <m:r>
+              <w:rPr>
+                <w:rFonts w:ascii="Cambria Math" w:eastAsiaTheme="minorEastAsia" w:hAnsi="Cambria Math" w:cs="Calibri"/>
+              </w:rPr>
+              <m:t>1</m:t>
+            </m:r>
+          </m:sub>
+        </m:sSub>
+      </m:oMath>
+      <w:r>
+        <w:rPr>
+          <w:rFonts w:ascii="Calibri" w:eastAsiaTheme="minorEastAsia" w:hAnsi="Calibri" w:cs="Calibri"/>
+        </w:rPr>
+        <w:t>is the most deeply nested</w:t>
+      </w:r>
+    </w:p>
+    <w:p>
+      <w:pPr>
+        <w:pStyle w:val="ListParagraph"/>
+        <w:numPr>
+          <w:ilvl w:val="0"/>
+          <w:numId w:val="3"/>
+        </w:numPr>
+        <w:rPr>
+          <w:rFonts w:ascii="Calibri" w:eastAsiaTheme="minorEastAsia" w:hAnsi="Calibri" w:cs="Calibri"/>
+        </w:rPr>
+      </w:pPr>
+      <w:r>
+        <w:rPr>
+          <w:rFonts w:ascii="Calibri" w:eastAsiaTheme="minorEastAsia" w:hAnsi="Calibri" w:cs="Calibri"/>
+        </w:rPr>
+        <w:t>What do we remember about ANNs?</w:t>
+      </w:r>
+    </w:p>
+    <w:p>
+      <w:pPr>
+        <w:pStyle w:val="ListParagraph"/>
+        <w:numPr>
+          <w:ilvl w:val="0"/>
+          <w:numId w:val="4"/>
+        </w:numPr>
+        <w:rPr>
+          <w:rFonts w:ascii="Calibri" w:eastAsiaTheme="minorEastAsia" w:hAnsi="Calibri" w:cs="Calibri"/>
+        </w:rPr>
+      </w:pPr>
+      <w:r>
+        <w:rPr>
+          <w:rFonts w:ascii="Calibri" w:eastAsiaTheme="minorEastAsia" w:hAnsi="Calibri" w:cs="Calibri"/>
+        </w:rPr>
+        <w:t>ANN is a big composite function -&gt; turn into multiplications in the derivative (chain rule)</w:t>
+      </w:r>
+    </w:p>
+    <w:p>
+      <w:pPr>
+        <w:pStyle w:val="ListParagraph"/>
+        <w:numPr>
+          <w:ilvl w:val="0"/>
+          <w:numId w:val="4"/>
+        </w:numPr>
+        <w:rPr>
+          <w:rFonts w:ascii="Calibri" w:eastAsiaTheme="minorEastAsia" w:hAnsi="Calibri" w:cs="Calibri"/>
+        </w:rPr>
+      </w:pPr>
+      <w:r>
+        <w:rPr>
+          <w:rFonts w:ascii="Calibri" w:eastAsiaTheme="minorEastAsia" w:hAnsi="Calibri" w:cs="Calibri"/>
+        </w:rPr>
+        <w:t>The more deeply nested, the more multiplications</w:t>
+      </w:r>
+    </w:p>
+    <w:p>
+      <w:pPr>
+        <w:pStyle w:val="ListParagraph"/>
+        <w:numPr>
+          <w:ilvl w:val="0"/>
+          <w:numId w:val="4"/>
+        </w:numPr>
+        <w:rPr>
+          <w:rFonts w:ascii="Calibri" w:eastAsiaTheme="minorEastAsia" w:hAnsi="Calibri" w:cs="Calibri"/>
+        </w:rPr>
+      </w:pPr>
+      <w:r>
+        <w:rPr>
+          <w:rFonts w:ascii="Calibri" w:eastAsiaTheme="minorEastAsia" w:hAnsi="Calibri" w:cs="Calibri"/>
+        </w:rPr>
+        <w:t>RNN are vulnerable to the vanishing gradient problem</w:t>
+      </w:r>
+    </w:p>
+    <w:p>
+      <w:pPr>
+        <w:pStyle w:val="ListParagraph"/>
+        <w:numPr>
+          <w:ilvl w:val="0"/>
+          <w:numId w:val="4"/>
+        </w:numPr>
+        <w:rPr>
+          <w:rFonts w:ascii="Calibri" w:eastAsiaTheme="minorEastAsia" w:hAnsi="Calibri" w:cs="Calibri"/>
+        </w:rPr>
+      </w:pPr>
+      <w:r>
+        <w:rPr>
+          <w:rFonts w:ascii="Calibri" w:eastAsiaTheme="minorEastAsia" w:hAnsi="Calibri" w:cs="Calibri"/>
+        </w:rPr>
+        <w:t xml:space="preserve">The further back an input </w:t>
+      </w:r>
+      <m:oMath>
+        <m:sSub>
+          <m:sSubPr>
+            <m:ctrlPr>
+              <w:rPr>
+                <w:rFonts w:ascii="Cambria Math" w:eastAsiaTheme="minorEastAsia" w:hAnsi="Cambria Math" w:cs="Calibri"/>
+                <w:i/>
+              </w:rPr>
+            </m:ctrlPr>
+          </m:sSubPr>
+          <m:e>
+            <m:r>
+              <w:rPr>
+                <w:rFonts w:ascii="Cambria Math" w:eastAsiaTheme="minorEastAsia" w:hAnsi="Cambria Math" w:cs="Calibri"/>
+              </w:rPr>
+              <m:t>x</m:t>
+            </m:r>
+          </m:e>
+          <m:sub>
+            <m:r>
+              <w:rPr>
+                <w:rFonts w:ascii="Cambria Math" w:eastAsiaTheme="minorEastAsia" w:hAnsi="Cambria Math" w:cs="Calibri"/>
+              </w:rPr>
+              <m:t>t</m:t>
+            </m:r>
+          </m:sub>
+        </m:sSub>
+      </m:oMath>
+      <w:r>
+        <w:rPr>
+          <w:rFonts w:ascii="Calibri" w:eastAsiaTheme="minorEastAsia" w:hAnsi="Calibri" w:cs="Calibri"/>
+        </w:rPr>
+        <w:t xml:space="preserve"> is, the more its gradient vanishes</w:t>
+      </w:r>
+    </w:p>
+    <w:p>
+      <w:pPr>
+        <w:pStyle w:val="ListParagraph"/>
+        <w:numPr>
+          <w:ilvl w:val="0"/>
+          <w:numId w:val="4"/>
+        </w:numPr>
+        <w:rPr>
+          <w:rFonts w:ascii="Calibri" w:eastAsiaTheme="minorEastAsia" w:hAnsi="Calibri" w:cs="Calibri"/>
+        </w:rPr>
+      </w:pPr>
+      <w:r>
+        <w:rPr>
+          <w:rFonts w:ascii="Calibri" w:eastAsiaTheme="minorEastAsia" w:hAnsi="Calibri" w:cs="Calibri"/>
+        </w:rPr>
+        <w:t>The simple RNN can’t learn from inputs too far back</w:t>
+      </w:r>
+    </w:p>
+    <w:p>
+      <w:pPr>
+        <w:pStyle w:val="ListParagraph"/>
+        <w:numPr>
+          <w:ilvl w:val="0"/>
+          <w:numId w:val="2"/>
+        </w:numPr>
+        <w:rPr>
+          <w:rFonts w:ascii="Calibri" w:eastAsiaTheme="minorEastAsia" w:hAnsi="Calibri" w:cs="Calibri"/>
+        </w:rPr>
+      </w:pPr>
+      <w:r>
+        <w:rPr>
+          <w:rFonts w:ascii="Calibri" w:eastAsiaTheme="minorEastAsia" w:hAnsi="Calibri" w:cs="Calibri"/>
+        </w:rPr>
+        <w:t>Just use ReLU?</w:t>
+      </w:r>
+    </w:p>
+    <w:p>
+      <w:pPr>
+        <w:pStyle w:val="ListParagraph"/>
+        <w:numPr>
+          <w:ilvl w:val="0"/>
+          <w:numId w:val="3"/>
+        </w:numPr>
+        <w:rPr>
+          <w:rFonts w:ascii="Calibri" w:eastAsiaTheme="minorEastAsia" w:hAnsi="Calibri" w:cs="Calibri"/>
+        </w:rPr>
+      </w:pPr>
+      <w:r>
+        <w:rPr>
+          <w:rFonts w:ascii="Calibri" w:eastAsiaTheme="minorEastAsia" w:hAnsi="Calibri" w:cs="Calibri"/>
+        </w:rPr>
+        <w:t>Unfortunately, not so simple</w:t>
+      </w:r>
+    </w:p>
+    <w:p>
+      <w:pPr>
+        <w:pStyle w:val="ListParagraph"/>
+        <w:numPr>
+          <w:ilvl w:val="0"/>
+          <w:numId w:val="3"/>
+        </w:numPr>
+        <w:rPr>
+          <w:rFonts w:ascii="Calibri" w:eastAsiaTheme="minorEastAsia" w:hAnsi="Calibri" w:cs="Calibri"/>
+        </w:rPr>
+      </w:pPr>
+      <w:r>
+        <w:rPr>
+          <w:rFonts w:ascii="Calibri" w:eastAsiaTheme="minorEastAsia" w:hAnsi="Calibri" w:cs="Calibri"/>
+        </w:rPr>
+        <w:t>In Deep learning, researchers have discovered that GRUs and LSTMs are more effective</w:t>
+      </w:r>
+    </w:p>
+    <w:p>
+      <w:pPr>
+        <w:pStyle w:val="ListParagraph"/>
+        <w:numPr>
+          <w:ilvl w:val="0"/>
+          <w:numId w:val="1"/>
+        </w:numPr>
+        <w:rPr>
+          <w:rFonts w:ascii="Calibri" w:eastAsiaTheme="minorEastAsia" w:hAnsi="Calibri" w:cs="Calibri"/>
+        </w:rPr>
+      </w:pPr>
+      <w:r>
+        <w:rPr>
+          <w:rFonts w:ascii="Calibri" w:eastAsiaTheme="minorEastAsia" w:hAnsi="Calibri" w:cs="Calibri"/>
+        </w:rPr>
+        <w:t>Gated Recurrent Unit (GRU)</w:t>
+      </w:r>
+    </w:p>
+    <w:p>
+      <w:pPr>
+        <w:pStyle w:val="ListParagraph"/>
+        <w:numPr>
+          <w:ilvl w:val="0"/>
+          <w:numId w:val="2"/>
+        </w:numPr>
+        <w:rPr>
+          <w:rFonts w:ascii="Calibri" w:eastAsiaTheme="minorEastAsia" w:hAnsi="Calibri" w:cs="Calibri"/>
+        </w:rPr>
+      </w:pPr>
+      <w:r>
+        <w:rPr>
+          <w:rFonts w:ascii="Calibri" w:eastAsiaTheme="minorEastAsia" w:hAnsi="Calibri" w:cs="Calibri"/>
+        </w:rPr>
+        <w:t>Same ‘API’ as the SimpleRNN</w:t>
+      </w:r>
+    </w:p>
+    <w:p>
+      <w:pPr>
+        <w:pStyle w:val="ListParagraph"/>
+        <w:ind w:left="1440"/>
+        <w:rPr>
+          <w:rFonts w:ascii="Calibri" w:eastAsiaTheme="minorEastAsia" w:hAnsi="Calibri" w:cs="Calibri"/>
+        </w:rPr>
+      </w:pPr>
+      <w:r>
+        <w:rPr>
+          <w:rFonts w:ascii="Calibri" w:eastAsiaTheme="minorEastAsia" w:hAnsi="Calibri" w:cs="Calibri"/>
+        </w:rPr>
+        <w:drawing>
+          <wp:inline distT="0" distB="0" distL="0" distR="0" wp14:anchorId="37A1EAEB" wp14:editId="34385D78">
+            <wp:extent cx="2526323" cy="1755471"/>
+            <wp:effectExtent l="0" t="0" r="7620" b="0"/>
+            <wp:docPr id="1650165792" name="Picture 1" descr="A diagram of a simple and simple process&#10;&#10;Description automatically generated"/>
+            <wp:cNvGraphicFramePr>
+              <a:graphicFrameLocks xmlns:a="http://schemas.openxmlformats.org/drawingml/2006/main" noChangeAspect="1"/>
+            </wp:cNvGraphicFramePr>
+            <a:graphic xmlns:a="http://schemas.openxmlformats.org/drawingml/2006/main">
+              <a:graphicData uri="http://schemas.openxmlformats.org/drawingml/2006/picture">
+                <pic:pic xmlns:pic="http://schemas.openxmlformats.org/drawingml/2006/picture">
+                  <pic:nvPicPr>
+                    <pic:cNvPr id="1650165792" name="Picture 1" descr="A diagram of a simple and simple process&#10;&#10;Description automatically generated"/>
+                    <pic:cNvPicPr/>
+                  </pic:nvPicPr>
+                  <pic:blipFill>
+                    <a:blip r:embed="rId11"/>
+                    <a:stretch>
+                      <a:fillRect/>
+                    </a:stretch>
+                  </pic:blipFill>
+                  <pic:spPr>
+                    <a:xfrm>
+                      <a:off x="0" y="0"/>
+                      <a:ext cx="2533625" cy="1760545"/>
+                    </a:xfrm>
+                    <a:prstGeom prst="rect">
+                      <a:avLst/>
+                    </a:prstGeom>
+                  </pic:spPr>
+                </pic:pic>
+              </a:graphicData>
+            </a:graphic>
+          </wp:inline>
+        </w:drawing>
+      </w:r>
+    </w:p>
+    <w:p>
+      <w:pPr>
+        <w:pStyle w:val="ListParagraph"/>
+        <w:numPr>
+          <w:ilvl w:val="0"/>
+          <w:numId w:val="2"/>
+        </w:numPr>
+        <w:rPr>
+          <w:rFonts w:ascii="Calibri" w:eastAsiaTheme="minorEastAsia" w:hAnsi="Calibri" w:cs="Calibri"/>
+        </w:rPr>
+      </w:pPr>
+      <w:r>
+        <w:rPr>
+          <w:rFonts w:ascii="Calibri" w:eastAsiaTheme="minorEastAsia" w:hAnsi="Calibri" w:cs="Calibri"/>
+        </w:rPr>
+        <w:t>Diagrams vs. Equations</w:t>
+      </w:r>
+    </w:p>
+    <w:p>
+      <w:pPr>
+        <w:ind w:left="720"/>
+        <w:rPr>
+          <w:rFonts w:ascii="Calibri" w:eastAsiaTheme="minorEastAsia" w:hAnsi="Calibri" w:cs="Calibri"/>
+        </w:rPr>
+      </w:pPr>
+      <w:r>
+        <w:rPr>
+          <w:rFonts w:ascii="Calibri" w:eastAsiaTheme="minorEastAsia" w:hAnsi="Calibri" w:cs="Calibri"/>
+        </w:rPr>
+        <w:drawing>
+          <wp:inline distT="0" distB="0" distL="0" distR="0" wp14:anchorId="511C48D4" wp14:editId="695255C9">
+            <wp:extent cx="2567045" cy="1840523"/>
+            <wp:effectExtent l="0" t="0" r="5080" b="7620"/>
+            <wp:docPr id="620680821" name="Picture 1" descr="A diagram of a flowchart&#10;&#10;Description automatically generated"/>
+            <wp:cNvGraphicFramePr>
+              <a:graphicFrameLocks xmlns:a="http://schemas.openxmlformats.org/drawingml/2006/main" noChangeAspect="1"/>
+            </wp:cNvGraphicFramePr>
+            <a:graphic xmlns:a="http://schemas.openxmlformats.org/drawingml/2006/main">
+              <a:graphicData uri="http://schemas.openxmlformats.org/drawingml/2006/picture">
+                <pic:pic xmlns:pic="http://schemas.openxmlformats.org/drawingml/2006/picture">
+                  <pic:nvPicPr>
+                    <pic:cNvPr id="620680821" name="Picture 1" descr="A diagram of a flowchart&#10;&#10;Description automatically generated"/>
+                    <pic:cNvPicPr/>
+                  </pic:nvPicPr>
+                  <pic:blipFill>
+                    <a:blip r:embed="rId12"/>
+                    <a:stretch>
+                      <a:fillRect/>
+                    </a:stretch>
+                  </pic:blipFill>
+                  <pic:spPr>
+                    <a:xfrm>
+                      <a:off x="0" y="0"/>
+                      <a:ext cx="2575698" cy="1846727"/>
+                    </a:xfrm>
+                    <a:prstGeom prst="rect">
+                      <a:avLst/>
+                    </a:prstGeom>
+                  </pic:spPr>
+                </pic:pic>
+              </a:graphicData>
+            </a:graphic>
+          </wp:inline>
+        </w:drawing>
+      </w:r>
+    </w:p>
+    <w:p>
+      <w:pPr>
+        <w:rPr>
+          <w:rFonts w:ascii="Calibri" w:eastAsiaTheme="minorEastAsia" w:hAnsi="Calibri" w:cs="Calibri"/>
+        </w:rPr>
+      </w:pPr>
+      <m:oMath>
+        <m:sSub>
+          <m:sSubPr>
+            <m:ctrlPr>
+              <w:rPr>
+                <w:rFonts w:ascii="Cambria Math" w:eastAsiaTheme="minorEastAsia" w:hAnsi="Cambria Math" w:cs="Calibri"/>
+                <w:i/>
+              </w:rPr>
+            </m:ctrlPr>
+          </m:sSubPr>
+          <m:e>
+            <m:r>
+              <w:rPr>
+                <w:rFonts w:ascii="Cambria Math" w:eastAsiaTheme="minorEastAsia" w:hAnsi="Cambria Math" w:cs="Calibri"/>
+              </w:rPr>
+              <m:t>z</m:t>
+            </m:r>
+          </m:e>
+          <m:sub>
+            <m:r>
+              <w:rPr>
+                <w:rFonts w:ascii="Cambria Math" w:eastAsiaTheme="minorEastAsia" w:hAnsi="Cambria Math" w:cs="Calibri"/>
+              </w:rPr>
+              <m:t>t</m:t>
+            </m:r>
+          </m:sub>
+        </m:sSub>
+        <m:r>
+          <w:rPr>
+            <w:rFonts w:ascii="Cambria Math" w:eastAsiaTheme="minorEastAsia" w:hAnsi="Cambria Math" w:cs="Calibri"/>
+          </w:rPr>
+          <m:t>=σ(</m:t>
+        </m:r>
+        <m:sSubSup>
+          <m:sSubSupPr>
+            <m:ctrlPr>
+              <w:rPr>
+                <w:rFonts w:ascii="Cambria Math" w:eastAsiaTheme="minorEastAsia" w:hAnsi="Cambria Math" w:cs="Calibri"/>
+                <w:i/>
+              </w:rPr>
+            </m:ctrlPr>
+          </m:sSubSupPr>
+          <m:e>
+            <m:r>
+              <w:rPr>
+                <w:rFonts w:ascii="Cambria Math" w:eastAsiaTheme="minorEastAsia" w:hAnsi="Cambria Math" w:cs="Calibri"/>
+              </w:rPr>
+              <m:t>W</m:t>
+            </m:r>
+          </m:e>
+          <m:sub>
+            <m:r>
+              <w:rPr>
+                <w:rFonts w:ascii="Cambria Math" w:eastAsiaTheme="minorEastAsia" w:hAnsi="Cambria Math" w:cs="Calibri"/>
+              </w:rPr>
+              <m:t>xz</m:t>
+            </m:r>
+          </m:sub>
+          <m:sup>
+            <m:r>
+              <w:rPr>
+                <w:rFonts w:ascii="Cambria Math" w:eastAsiaTheme="minorEastAsia" w:hAnsi="Cambria Math" w:cs="Calibri"/>
+              </w:rPr>
+              <m:t>T</m:t>
+            </m:r>
+          </m:sup>
+        </m:sSubSup>
+        <m:sSub>
+          <m:sSubPr>
+            <m:ctrlPr>
+              <w:rPr>
+                <w:rFonts w:ascii="Cambria Math" w:eastAsiaTheme="minorEastAsia" w:hAnsi="Cambria Math" w:cs="Calibri"/>
+                <w:i/>
+              </w:rPr>
+            </m:ctrlPr>
+          </m:sSubPr>
+          <m:e>
+            <m:r>
+              <w:rPr>
+                <w:rFonts w:ascii="Cambria Math" w:eastAsiaTheme="minorEastAsia" w:hAnsi="Cambria Math" w:cs="Calibri"/>
+              </w:rPr>
+              <m:t>x</m:t>
+            </m:r>
+          </m:e>
+          <m:sub>
+            <m:r>
+              <w:rPr>
+                <w:rFonts w:ascii="Cambria Math" w:eastAsiaTheme="minorEastAsia" w:hAnsi="Cambria Math" w:cs="Calibri"/>
+              </w:rPr>
+              <m:t>t</m:t>
+            </m:r>
+          </m:sub>
+        </m:sSub>
+        <m:r>
+          <w:rPr>
+            <w:rFonts w:ascii="Cambria Math" w:eastAsiaTheme="minorEastAsia" w:hAnsi="Cambria Math" w:cs="Calibri"/>
+          </w:rPr>
+          <m:t>+</m:t>
+        </m:r>
+        <m:sSubSup>
+          <m:sSubSupPr>
+            <m:ctrlPr>
+              <w:rPr>
+                <w:rFonts w:ascii="Cambria Math" w:eastAsiaTheme="minorEastAsia" w:hAnsi="Cambria Math" w:cs="Calibri"/>
+                <w:i/>
+              </w:rPr>
+            </m:ctrlPr>
+          </m:sSubSupPr>
+          <m:e>
+            <m:r>
+              <w:rPr>
+                <w:rFonts w:ascii="Cambria Math" w:eastAsiaTheme="minorEastAsia" w:hAnsi="Cambria Math" w:cs="Calibri"/>
+              </w:rPr>
+              <m:t>W</m:t>
+            </m:r>
+          </m:e>
+          <m:sub>
+            <m:r>
+              <w:rPr>
+                <w:rFonts w:ascii="Cambria Math" w:eastAsiaTheme="minorEastAsia" w:hAnsi="Cambria Math" w:cs="Calibri"/>
+              </w:rPr>
+              <m:t>hz</m:t>
+            </m:r>
+          </m:sub>
+          <m:sup>
+            <m:r>
+              <w:rPr>
+                <w:rFonts w:ascii="Cambria Math" w:eastAsiaTheme="minorEastAsia" w:hAnsi="Cambria Math" w:cs="Calibri"/>
+              </w:rPr>
+              <m:t>T</m:t>
+            </m:r>
+          </m:sup>
+        </m:sSubSup>
+        <m:sSub>
+          <m:sSubPr>
+            <m:ctrlPr>
+              <w:rPr>
+                <w:rFonts w:ascii="Cambria Math" w:eastAsiaTheme="minorEastAsia" w:hAnsi="Cambria Math" w:cs="Calibri"/>
+                <w:i/>
+              </w:rPr>
+            </m:ctrlPr>
+          </m:sSubPr>
+          <m:e>
+            <m:r>
+              <w:rPr>
+                <w:rFonts w:ascii="Cambria Math" w:eastAsiaTheme="minorEastAsia" w:hAnsi="Cambria Math" w:cs="Calibri"/>
+              </w:rPr>
+              <m:t>h</m:t>
+            </m:r>
+          </m:e>
+          <m:sub>
+            <m:r>
+              <w:rPr>
+                <w:rFonts w:ascii="Cambria Math" w:eastAsiaTheme="minorEastAsia" w:hAnsi="Cambria Math" w:cs="Calibri"/>
+              </w:rPr>
+              <m:t>t-1</m:t>
+            </m:r>
+          </m:sub>
+        </m:sSub>
+        <m:r>
+          <w:rPr>
+            <w:rFonts w:ascii="Cambria Math" w:eastAsiaTheme="minorEastAsia" w:hAnsi="Cambria Math" w:cs="Calibri"/>
+          </w:rPr>
+          <m:t>+</m:t>
+        </m:r>
+        <m:sSub>
+          <m:sSubPr>
+            <m:ctrlPr>
+              <w:rPr>
+                <w:rFonts w:ascii="Cambria Math" w:eastAsiaTheme="minorEastAsia" w:hAnsi="Cambria Math" w:cs="Calibri"/>
+                <w:i/>
+              </w:rPr>
+            </m:ctrlPr>
+          </m:sSubPr>
+          <m:e>
+            <m:r>
+              <w:rPr>
+                <w:rFonts w:ascii="Cambria Math" w:eastAsiaTheme="minorEastAsia" w:hAnsi="Cambria Math" w:cs="Calibri"/>
+              </w:rPr>
+              <m:t>b</m:t>
+            </m:r>
+          </m:e>
+          <m:sub>
+            <m:r>
+              <w:rPr>
+                <w:rFonts w:ascii="Cambria Math" w:eastAsiaTheme="minorEastAsia" w:hAnsi="Cambria Math" w:cs="Calibri"/>
+              </w:rPr>
+              <m:t>z</m:t>
+            </m:r>
+          </m:sub>
+        </m:sSub>
+        <m:r>
+          <w:rPr>
+            <w:rFonts w:ascii="Cambria Math" w:eastAsiaTheme="minorEastAsia" w:hAnsi="Cambria Math" w:cs="Calibri"/>
+          </w:rPr>
+          <m:t>)</m:t>
+        </m:r>
+      </m:oMath>
+      <w:r>
+        <w:rPr>
+          <w:rFonts w:ascii="Calibri" w:eastAsiaTheme="minorEastAsia" w:hAnsi="Calibri" w:cs="Calibri"/>
+        </w:rPr>
+        <w:tab/>
+      </w:r>
+      <w:r>
+        <w:rPr>
+          <w:rFonts w:ascii="Calibri" w:eastAsiaTheme="minorEastAsia" w:hAnsi="Calibri" w:cs="Calibri"/>
+        </w:rPr>
+        <w:tab/>
+        <w:t>-&gt;</w:t>
+      </w:r>
+      <w:r>
+        <w:rPr>
+          <w:rFonts w:ascii="Calibri" w:eastAsiaTheme="minorEastAsia" w:hAnsi="Calibri" w:cs="Calibri"/>
+        </w:rPr>
+        <w:tab/>
+        <w:t>Update gate vector</w:t>
+      </w:r>
+    </w:p>
+    <w:p>
+      <w:pPr>
+        <w:rPr>
+          <w:rFonts w:ascii="Calibri" w:eastAsiaTheme="minorEastAsia" w:hAnsi="Calibri" w:cs="Calibri"/>
+        </w:rPr>
+      </w:pPr>
+      <w:r>
+        <w:rPr>
+          <w:rFonts w:ascii="Calibri" w:eastAsiaTheme="minorEastAsia" w:hAnsi="Calibri" w:cs="Calibri"/>
+        </w:rPr>
+        <w:t xml:space="preserve"> </w:t>
+      </w:r>
+      <m:oMath>
+        <m:sSub>
+          <m:sSubPr>
+            <m:ctrlPr>
+              <w:rPr>
+                <w:rFonts w:ascii="Cambria Math" w:eastAsiaTheme="minorEastAsia" w:hAnsi="Cambria Math" w:cs="Calibri"/>
+                <w:i/>
+              </w:rPr>
+            </m:ctrlPr>
+          </m:sSubPr>
+          <m:e>
+            <m:r>
+              <w:rPr>
+                <w:rFonts w:ascii="Cambria Math" w:eastAsiaTheme="minorEastAsia" w:hAnsi="Cambria Math" w:cs="Calibri"/>
+              </w:rPr>
+              <m:t>r</m:t>
+            </m:r>
+          </m:e>
+          <m:sub>
+            <m:r>
+              <w:rPr>
+                <w:rFonts w:ascii="Cambria Math" w:eastAsiaTheme="minorEastAsia" w:hAnsi="Cambria Math" w:cs="Calibri"/>
+              </w:rPr>
+              <m:t>t</m:t>
+            </m:r>
+          </m:sub>
+        </m:sSub>
+        <m:r>
+          <w:rPr>
+            <w:rFonts w:ascii="Cambria Math" w:eastAsiaTheme="minorEastAsia" w:hAnsi="Cambria Math" w:cs="Calibri"/>
+          </w:rPr>
+          <m:t>=σ</m:t>
+        </m:r>
+        <m:d>
+          <m:dPr>
+            <m:ctrlPr>
+              <w:rPr>
+                <w:rFonts w:ascii="Cambria Math" w:eastAsiaTheme="minorEastAsia" w:hAnsi="Cambria Math" w:cs="Calibri"/>
+                <w:i/>
+              </w:rPr>
+            </m:ctrlPr>
+          </m:dPr>
+          <m:e>
+            <m:sSubSup>
+              <m:sSubSupPr>
+                <m:ctrlPr>
+                  <w:rPr>
+                    <w:rFonts w:ascii="Cambria Math" w:eastAsiaTheme="minorEastAsia" w:hAnsi="Cambria Math" w:cs="Calibri"/>
+                    <w:i/>
+                  </w:rPr>
+                </m:ctrlPr>
+              </m:sSubSupPr>
+              <m:e>
+                <m:r>
+                  <w:rPr>
+                    <w:rFonts w:ascii="Cambria Math" w:eastAsiaTheme="minorEastAsia" w:hAnsi="Cambria Math" w:cs="Calibri"/>
+                  </w:rPr>
+                  <m:t>W</m:t>
+                </m:r>
+              </m:e>
+              <m:sub>
+                <m:r>
+                  <w:rPr>
+                    <w:rFonts w:ascii="Cambria Math" w:eastAsiaTheme="minorEastAsia" w:hAnsi="Cambria Math" w:cs="Calibri"/>
+                  </w:rPr>
+                  <m:t>xr</m:t>
+                </m:r>
+              </m:sub>
+              <m:sup>
+                <m:r>
+                  <w:rPr>
+                    <w:rFonts w:ascii="Cambria Math" w:eastAsiaTheme="minorEastAsia" w:hAnsi="Cambria Math" w:cs="Calibri"/>
+                  </w:rPr>
+                  <m:t>T</m:t>
+                </m:r>
+              </m:sup>
+            </m:sSubSup>
+            <m:sSub>
+              <m:sSubPr>
+                <m:ctrlPr>
+                  <w:rPr>
+                    <w:rFonts w:ascii="Cambria Math" w:eastAsiaTheme="minorEastAsia" w:hAnsi="Cambria Math" w:cs="Calibri"/>
+                    <w:i/>
+                  </w:rPr>
+                </m:ctrlPr>
+              </m:sSubPr>
+              <m:e>
+                <m:r>
+                  <w:rPr>
+                    <w:rFonts w:ascii="Cambria Math" w:eastAsiaTheme="minorEastAsia" w:hAnsi="Cambria Math" w:cs="Calibri"/>
+                  </w:rPr>
+                  <m:t>x</m:t>
+                </m:r>
+              </m:e>
+              <m:sub>
+                <m:r>
+                  <w:rPr>
+                    <w:rFonts w:ascii="Cambria Math" w:eastAsiaTheme="minorEastAsia" w:hAnsi="Cambria Math" w:cs="Calibri"/>
+                  </w:rPr>
+                  <m:t>t</m:t>
+                </m:r>
+              </m:sub>
+            </m:sSub>
+            <m:r>
+              <w:rPr>
+                <w:rFonts w:ascii="Cambria Math" w:eastAsiaTheme="minorEastAsia" w:hAnsi="Cambria Math" w:cs="Calibri"/>
+              </w:rPr>
+              <m:t>+</m:t>
+            </m:r>
+            <m:sSubSup>
+              <m:sSubSupPr>
+                <m:ctrlPr>
+                  <w:rPr>
+                    <w:rFonts w:ascii="Cambria Math" w:eastAsiaTheme="minorEastAsia" w:hAnsi="Cambria Math" w:cs="Calibri"/>
+                    <w:i/>
+                  </w:rPr>
+                </m:ctrlPr>
+              </m:sSubSupPr>
+              <m:e>
+                <m:r>
+                  <w:rPr>
+                    <w:rFonts w:ascii="Cambria Math" w:eastAsiaTheme="minorEastAsia" w:hAnsi="Cambria Math" w:cs="Calibri"/>
+                  </w:rPr>
+                  <m:t>W</m:t>
+                </m:r>
+              </m:e>
+              <m:sub>
+                <m:r>
+                  <w:rPr>
+                    <w:rFonts w:ascii="Cambria Math" w:eastAsiaTheme="minorEastAsia" w:hAnsi="Cambria Math" w:cs="Calibri"/>
+                  </w:rPr>
+                  <m:t>hr</m:t>
+                </m:r>
+              </m:sub>
+              <m:sup>
+                <m:r>
+                  <w:rPr>
+                    <w:rFonts w:ascii="Cambria Math" w:eastAsiaTheme="minorEastAsia" w:hAnsi="Cambria Math" w:cs="Calibri"/>
+                  </w:rPr>
+                  <m:t>T</m:t>
+                </m:r>
+              </m:sup>
+            </m:sSubSup>
+            <m:sSub>
+              <m:sSubPr>
+                <m:ctrlPr>
+                  <w:rPr>
+                    <w:rFonts w:ascii="Cambria Math" w:eastAsiaTheme="minorEastAsia" w:hAnsi="Cambria Math" w:cs="Calibri"/>
+                    <w:i/>
+                  </w:rPr>
+                </m:ctrlPr>
+              </m:sSubPr>
+              <m:e>
+                <m:r>
+                  <w:rPr>
+                    <w:rFonts w:ascii="Cambria Math" w:eastAsiaTheme="minorEastAsia" w:hAnsi="Cambria Math" w:cs="Calibri"/>
+                  </w:rPr>
+                  <m:t>h</m:t>
+                </m:r>
+              </m:e>
+              <m:sub>
+                <m:r>
+                  <w:rPr>
+                    <w:rFonts w:ascii="Cambria Math" w:eastAsiaTheme="minorEastAsia" w:hAnsi="Cambria Math" w:cs="Calibri"/>
+                  </w:rPr>
+                  <m:t>t-1</m:t>
+                </m:r>
+              </m:sub>
+            </m:sSub>
+            <m:r>
+              <w:rPr>
+                <w:rFonts w:ascii="Cambria Math" w:eastAsiaTheme="minorEastAsia" w:hAnsi="Cambria Math" w:cs="Calibri"/>
+              </w:rPr>
+              <m:t>+</m:t>
+            </m:r>
+            <m:sSub>
+              <m:sSubPr>
+                <m:ctrlPr>
+                  <w:rPr>
+                    <w:rFonts w:ascii="Cambria Math" w:eastAsiaTheme="minorEastAsia" w:hAnsi="Cambria Math" w:cs="Calibri"/>
+                    <w:i/>
+                  </w:rPr>
+                </m:ctrlPr>
+              </m:sSubPr>
+              <m:e>
+                <m:r>
+                  <w:rPr>
+                    <w:rFonts w:ascii="Cambria Math" w:eastAsiaTheme="minorEastAsia" w:hAnsi="Cambria Math" w:cs="Calibri"/>
+                  </w:rPr>
+                  <m:t>b</m:t>
+                </m:r>
+              </m:e>
+              <m:sub>
+                <m:r>
+                  <w:rPr>
+                    <w:rFonts w:ascii="Cambria Math" w:eastAsiaTheme="minorEastAsia" w:hAnsi="Cambria Math" w:cs="Calibri"/>
+                  </w:rPr>
+                  <m:t>r</m:t>
+                </m:r>
+              </m:sub>
+            </m:sSub>
+          </m:e>
+        </m:d>
+        <m:r>
+          <w:rPr>
+            <w:rFonts w:ascii="Cambria Math" w:eastAsiaTheme="minorEastAsia" w:hAnsi="Cambria Math" w:cs="Calibri"/>
+          </w:rPr>
+          <m:t xml:space="preserve"> </m:t>
+        </m:r>
+      </m:oMath>
+      <w:r>
+        <w:rPr>
+          <w:rFonts w:ascii="Calibri" w:eastAsiaTheme="minorEastAsia" w:hAnsi="Calibri" w:cs="Calibri"/>
+        </w:rPr>
+        <w:tab/>
+        <w:t>-&gt;</w:t>
+      </w:r>
+      <w:r>
+        <w:rPr>
+          <w:rFonts w:ascii="Calibri" w:eastAsiaTheme="minorEastAsia" w:hAnsi="Calibri" w:cs="Calibri"/>
+        </w:rPr>
+        <w:tab/>
+      </w:r>
+      <w:r>
+        <w:rPr>
+          <w:rFonts w:ascii="Calibri" w:eastAsiaTheme="minorEastAsia" w:hAnsi="Calibri" w:cs="Calibri"/>
+        </w:rPr>
+        <w:t>Reset gate vector</w:t>
+      </w:r>
+    </w:p>
+    <w:p>
+      <w:pPr>
+        <w:rPr>
+          <w:rFonts w:ascii="Calibri" w:eastAsiaTheme="minorEastAsia" w:hAnsi="Calibri" w:cs="Calibri"/>
+        </w:rPr>
+      </w:pPr>
+      <m:oMath>
+        <m:sSub>
+          <m:sSubPr>
+            <m:ctrlPr>
+              <w:rPr>
+                <w:rFonts w:ascii="Cambria Math" w:eastAsiaTheme="minorEastAsia" w:hAnsi="Cambria Math" w:cs="Calibri"/>
+                <w:i/>
+              </w:rPr>
+            </m:ctrlPr>
+          </m:sSubPr>
+          <m:e>
+            <m:r>
+              <w:rPr>
+                <w:rFonts w:ascii="Cambria Math" w:eastAsiaTheme="minorEastAsia" w:hAnsi="Cambria Math" w:cs="Calibri"/>
+              </w:rPr>
+              <m:t>h</m:t>
+            </m:r>
+          </m:e>
+          <m:sub>
+            <m:r>
+              <w:rPr>
+                <w:rFonts w:ascii="Cambria Math" w:eastAsiaTheme="minorEastAsia" w:hAnsi="Cambria Math" w:cs="Calibri"/>
+              </w:rPr>
+              <m:t>t</m:t>
+            </m:r>
+          </m:sub>
+        </m:sSub>
+        <m:r>
+          <w:rPr>
+            <w:rFonts w:ascii="Cambria Math" w:eastAsiaTheme="minorEastAsia" w:hAnsi="Cambria Math" w:cs="Calibri"/>
+          </w:rPr>
+          <m:t>=</m:t>
+        </m:r>
+        <m:d>
+          <m:dPr>
+            <m:ctrlPr>
+              <w:rPr>
+                <w:rFonts w:ascii="Cambria Math" w:eastAsiaTheme="minorEastAsia" w:hAnsi="Cambria Math" w:cs="Calibri"/>
+                <w:i/>
+              </w:rPr>
+            </m:ctrlPr>
+          </m:dPr>
+          <m:e>
+            <m:r>
+              <w:rPr>
+                <w:rFonts w:ascii="Cambria Math" w:eastAsiaTheme="minorEastAsia" w:hAnsi="Cambria Math" w:cs="Calibri"/>
+              </w:rPr>
+              <m:t>1-</m:t>
+            </m:r>
+            <m:sSub>
+              <m:sSubPr>
+                <m:ctrlPr>
+                  <w:rPr>
+                    <w:rFonts w:ascii="Cambria Math" w:eastAsiaTheme="minorEastAsia" w:hAnsi="Cambria Math" w:cs="Calibri"/>
+                    <w:i/>
+                  </w:rPr>
+                </m:ctrlPr>
+              </m:sSubPr>
+              <m:e>
+                <m:r>
+                  <w:rPr>
+                    <w:rFonts w:ascii="Cambria Math" w:eastAsiaTheme="minorEastAsia" w:hAnsi="Cambria Math" w:cs="Calibri"/>
+                  </w:rPr>
+                  <m:t>z</m:t>
+                </m:r>
+              </m:e>
+              <m:sub>
+                <m:r>
+                  <w:rPr>
+                    <w:rFonts w:ascii="Cambria Math" w:eastAsiaTheme="minorEastAsia" w:hAnsi="Cambria Math" w:cs="Calibri"/>
+                  </w:rPr>
+                  <m:t>t</m:t>
+                </m:r>
+              </m:sub>
+            </m:sSub>
+          </m:e>
+        </m:d>
+        <m:r>
+          <w:rPr>
+            <w:rFonts w:ascii="Cambria Math" w:eastAsiaTheme="minorEastAsia" w:hAnsi="Cambria Math" w:cs="Calibri"/>
+          </w:rPr>
+          <m:t>⊙</m:t>
+        </m:r>
+        <m:sSub>
+          <m:sSubPr>
+            <m:ctrlPr>
+              <w:rPr>
+                <w:rFonts w:ascii="Cambria Math" w:eastAsiaTheme="minorEastAsia" w:hAnsi="Cambria Math" w:cs="Calibri"/>
+                <w:i/>
+              </w:rPr>
+            </m:ctrlPr>
+          </m:sSubPr>
+          <m:e>
+            <m:r>
+              <w:rPr>
+                <w:rFonts w:ascii="Cambria Math" w:eastAsiaTheme="minorEastAsia" w:hAnsi="Cambria Math" w:cs="Calibri"/>
+              </w:rPr>
+              <m:t>h</m:t>
+            </m:r>
+          </m:e>
+          <m:sub>
+            <m:r>
+              <w:rPr>
+                <w:rFonts w:ascii="Cambria Math" w:eastAsiaTheme="minorEastAsia" w:hAnsi="Cambria Math" w:cs="Calibri"/>
+              </w:rPr>
+              <m:t>t-1</m:t>
+            </m:r>
+          </m:sub>
+        </m:sSub>
+        <m:r>
+          <w:rPr>
+            <w:rFonts w:ascii="Cambria Math" w:eastAsiaTheme="minorEastAsia" w:hAnsi="Cambria Math" w:cs="Calibri"/>
+          </w:rPr>
+          <m:t>+</m:t>
+        </m:r>
+        <m:sSub>
+          <m:sSubPr>
+            <m:ctrlPr>
+              <w:rPr>
+                <w:rFonts w:ascii="Cambria Math" w:eastAsiaTheme="minorEastAsia" w:hAnsi="Cambria Math" w:cs="Calibri"/>
+                <w:i/>
+              </w:rPr>
+            </m:ctrlPr>
+          </m:sSubPr>
+          <m:e>
+            <m:r>
+              <w:rPr>
+                <w:rFonts w:ascii="Cambria Math" w:eastAsiaTheme="minorEastAsia" w:hAnsi="Cambria Math" w:cs="Calibri"/>
+              </w:rPr>
+              <m:t>z</m:t>
+            </m:r>
+          </m:e>
+          <m:sub>
+            <m:r>
+              <w:rPr>
+                <w:rFonts w:ascii="Cambria Math" w:eastAsiaTheme="minorEastAsia" w:hAnsi="Cambria Math" w:cs="Calibri"/>
+              </w:rPr>
+              <m:t>t</m:t>
+            </m:r>
+          </m:sub>
+        </m:sSub>
+        <m:r>
+          <w:rPr>
+            <w:rFonts w:ascii="Cambria Math" w:eastAsiaTheme="minorEastAsia" w:hAnsi="Cambria Math" w:cs="Calibri"/>
+          </w:rPr>
+          <m:t>⊙</m:t>
+        </m:r>
+        <m:func>
+          <m:funcPr>
+            <m:ctrlPr>
+              <w:rPr>
+                <w:rFonts w:ascii="Cambria Math" w:eastAsiaTheme="minorEastAsia" w:hAnsi="Cambria Math" w:cs="Calibri"/>
+                <w:i/>
+              </w:rPr>
+            </m:ctrlPr>
+          </m:funcPr>
+          <m:fName>
+            <m:r>
+              <m:rPr>
+                <m:sty m:val="p"/>
+              </m:rPr>
+              <w:rPr>
+                <w:rFonts w:ascii="Cambria Math" w:eastAsiaTheme="minorEastAsia" w:hAnsi="Cambria Math" w:cs="Calibri"/>
+              </w:rPr>
+              <m:t>tanh</m:t>
+            </m:r>
+          </m:fName>
+          <m:e>
+            <m:d>
+              <m:dPr>
+                <m:ctrlPr>
+                  <w:rPr>
+                    <w:rFonts w:ascii="Cambria Math" w:eastAsiaTheme="minorEastAsia" w:hAnsi="Cambria Math" w:cs="Calibri"/>
+                    <w:i/>
+                  </w:rPr>
+                </m:ctrlPr>
+              </m:dPr>
+              <m:e>
+                <m:sSubSup>
+                  <m:sSubSupPr>
+                    <m:ctrlPr>
+                      <w:rPr>
+                        <w:rFonts w:ascii="Cambria Math" w:eastAsiaTheme="minorEastAsia" w:hAnsi="Cambria Math" w:cs="Calibri"/>
+                        <w:i/>
+                      </w:rPr>
+                    </m:ctrlPr>
+                  </m:sSubSupPr>
+                  <m:e>
+                    <m:r>
+                      <w:rPr>
+                        <w:rFonts w:ascii="Cambria Math" w:eastAsiaTheme="minorEastAsia" w:hAnsi="Cambria Math" w:cs="Calibri"/>
+                      </w:rPr>
+                      <m:t>W</m:t>
+                    </m:r>
+                  </m:e>
+                  <m:sub>
+                    <m:r>
+                      <w:rPr>
+                        <w:rFonts w:ascii="Cambria Math" w:eastAsiaTheme="minorEastAsia" w:hAnsi="Cambria Math" w:cs="Calibri"/>
+                      </w:rPr>
+                      <m:t>xh</m:t>
+                    </m:r>
+                  </m:sub>
+                  <m:sup>
+                    <m:r>
+                      <w:rPr>
+                        <w:rFonts w:ascii="Cambria Math" w:eastAsiaTheme="minorEastAsia" w:hAnsi="Cambria Math" w:cs="Calibri"/>
+                      </w:rPr>
+                      <m:t>T</m:t>
+                    </m:r>
+                  </m:sup>
+                </m:sSubSup>
+                <m:sSub>
+                  <m:sSubPr>
+                    <m:ctrlPr>
+                      <w:rPr>
+                        <w:rFonts w:ascii="Cambria Math" w:eastAsiaTheme="minorEastAsia" w:hAnsi="Cambria Math" w:cs="Calibri"/>
+                        <w:i/>
+                      </w:rPr>
+                    </m:ctrlPr>
+                  </m:sSubPr>
+                  <m:e>
+                    <m:r>
+                      <w:rPr>
+                        <w:rFonts w:ascii="Cambria Math" w:eastAsiaTheme="minorEastAsia" w:hAnsi="Cambria Math" w:cs="Calibri"/>
+                      </w:rPr>
+                      <m:t>x</m:t>
+                    </m:r>
+                  </m:e>
+                  <m:sub>
+                    <m:r>
+                      <w:rPr>
+                        <w:rFonts w:ascii="Cambria Math" w:eastAsiaTheme="minorEastAsia" w:hAnsi="Cambria Math" w:cs="Calibri"/>
+                      </w:rPr>
+                      <m:t>t</m:t>
+                    </m:r>
+                  </m:sub>
+                </m:sSub>
+                <m:r>
+                  <w:rPr>
+                    <w:rFonts w:ascii="Cambria Math" w:eastAsiaTheme="minorEastAsia" w:hAnsi="Cambria Math" w:cs="Calibri"/>
+                  </w:rPr>
+                  <m:t>+</m:t>
+                </m:r>
+                <m:sSubSup>
+                  <m:sSubSupPr>
+                    <m:ctrlPr>
+                      <w:rPr>
+                        <w:rFonts w:ascii="Cambria Math" w:eastAsiaTheme="minorEastAsia" w:hAnsi="Cambria Math" w:cs="Calibri"/>
+                        <w:i/>
+                      </w:rPr>
+                    </m:ctrlPr>
+                  </m:sSubSupPr>
+                  <m:e>
+                    <m:r>
+                      <w:rPr>
+                        <w:rFonts w:ascii="Cambria Math" w:eastAsiaTheme="minorEastAsia" w:hAnsi="Cambria Math" w:cs="Calibri"/>
+                      </w:rPr>
+                      <m:t>W</m:t>
+                    </m:r>
+                  </m:e>
+                  <m:sub>
+                    <m:r>
+                      <w:rPr>
+                        <w:rFonts w:ascii="Cambria Math" w:eastAsiaTheme="minorEastAsia" w:hAnsi="Cambria Math" w:cs="Calibri"/>
+                      </w:rPr>
+                      <m:t>hh</m:t>
+                    </m:r>
+                  </m:sub>
+                  <m:sup>
+                    <m:r>
+                      <w:rPr>
+                        <w:rFonts w:ascii="Cambria Math" w:eastAsiaTheme="minorEastAsia" w:hAnsi="Cambria Math" w:cs="Calibri"/>
+                      </w:rPr>
+                      <m:t>T</m:t>
+                    </m:r>
+                  </m:sup>
+                </m:sSubSup>
+                <m:d>
+                  <m:dPr>
+                    <m:ctrlPr>
+                      <w:rPr>
+                        <w:rFonts w:ascii="Cambria Math" w:eastAsiaTheme="minorEastAsia" w:hAnsi="Cambria Math" w:cs="Calibri"/>
+                        <w:i/>
+                      </w:rPr>
+                    </m:ctrlPr>
+                  </m:dPr>
+                  <m:e>
+                    <m:sSub>
+                      <m:sSubPr>
+                        <m:ctrlPr>
+                          <w:rPr>
+                            <w:rFonts w:ascii="Cambria Math" w:eastAsiaTheme="minorEastAsia" w:hAnsi="Cambria Math" w:cs="Calibri"/>
+                            <w:i/>
+                          </w:rPr>
+                        </m:ctrlPr>
+                      </m:sSubPr>
+                      <m:e>
+                        <m:r>
+                          <w:rPr>
+                            <w:rFonts w:ascii="Cambria Math" w:eastAsiaTheme="minorEastAsia" w:hAnsi="Cambria Math" w:cs="Calibri"/>
+                          </w:rPr>
+                          <m:t>r</m:t>
+                        </m:r>
+                      </m:e>
+                      <m:sub>
+                        <m:r>
+                          <w:rPr>
+                            <w:rFonts w:ascii="Cambria Math" w:eastAsiaTheme="minorEastAsia" w:hAnsi="Cambria Math" w:cs="Calibri"/>
+                          </w:rPr>
+                          <m:t>t</m:t>
+                        </m:r>
+                      </m:sub>
+                    </m:sSub>
+                    <m:r>
+                      <w:rPr>
+                        <w:rFonts w:ascii="Cambria Math" w:eastAsiaTheme="minorEastAsia" w:hAnsi="Cambria Math" w:cs="Calibri"/>
+                      </w:rPr>
+                      <m:t>⊙</m:t>
+                    </m:r>
+                    <m:sSub>
+                      <m:sSubPr>
+                        <m:ctrlPr>
+                          <w:rPr>
+                            <w:rFonts w:ascii="Cambria Math" w:eastAsiaTheme="minorEastAsia" w:hAnsi="Cambria Math" w:cs="Calibri"/>
+                            <w:i/>
+                          </w:rPr>
+                        </m:ctrlPr>
+                      </m:sSubPr>
+                      <m:e>
+                        <m:r>
+                          <w:rPr>
+                            <w:rFonts w:ascii="Cambria Math" w:eastAsiaTheme="minorEastAsia" w:hAnsi="Cambria Math" w:cs="Calibri"/>
+                          </w:rPr>
+                          <m:t>h</m:t>
+                        </m:r>
+                      </m:e>
+                      <m:sub>
+                        <m:r>
+                          <w:rPr>
+                            <w:rFonts w:ascii="Cambria Math" w:eastAsiaTheme="minorEastAsia" w:hAnsi="Cambria Math" w:cs="Calibri"/>
+                          </w:rPr>
+                          <m:t>t-1</m:t>
+                        </m:r>
+                      </m:sub>
+                    </m:sSub>
+                  </m:e>
+                </m:d>
+                <m:r>
+                  <w:rPr>
+                    <w:rFonts w:ascii="Cambria Math" w:eastAsiaTheme="minorEastAsia" w:hAnsi="Cambria Math" w:cs="Calibri"/>
+                  </w:rPr>
+                  <m:t>+</m:t>
+                </m:r>
+                <m:sSub>
+                  <m:sSubPr>
+                    <m:ctrlPr>
+                      <w:rPr>
+                        <w:rFonts w:ascii="Cambria Math" w:eastAsiaTheme="minorEastAsia" w:hAnsi="Cambria Math" w:cs="Calibri"/>
+                        <w:i/>
+                      </w:rPr>
+                    </m:ctrlPr>
+                  </m:sSubPr>
+                  <m:e>
+                    <m:r>
+                      <w:rPr>
+                        <w:rFonts w:ascii="Cambria Math" w:eastAsiaTheme="minorEastAsia" w:hAnsi="Cambria Math" w:cs="Calibri"/>
+                      </w:rPr>
+                      <m:t>b</m:t>
+                    </m:r>
+                  </m:e>
+                  <m:sub>
+                    <m:r>
+                      <w:rPr>
+                        <w:rFonts w:ascii="Cambria Math" w:eastAsiaTheme="minorEastAsia" w:hAnsi="Cambria Math" w:cs="Calibri"/>
+                      </w:rPr>
+                      <m:t>h</m:t>
+                    </m:r>
+                  </m:sub>
+                </m:sSub>
+              </m:e>
+            </m:d>
+          </m:e>
+        </m:func>
+      </m:oMath>
+      <w:r>
+        <w:rPr>
+          <w:rFonts w:ascii="Calibri" w:eastAsiaTheme="minorEastAsia" w:hAnsi="Calibri" w:cs="Calibri"/>
+        </w:rPr>
+        <w:tab/>
+        <w:t>-&gt;</w:t>
+      </w:r>
+      <w:r>
+        <w:rPr>
+          <w:rFonts w:ascii="Calibri" w:eastAsiaTheme="minorEastAsia" w:hAnsi="Calibri" w:cs="Calibri"/>
+        </w:rPr>
+        <w:tab/>
+        <w:t>Hidden state</w:t>
+      </w:r>
+    </w:p>
+    <w:p>
+      <w:pPr>
+        <w:pStyle w:val="ListParagraph"/>
+        <w:numPr>
+          <w:ilvl w:val="0"/>
+          <w:numId w:val="3"/>
+        </w:numPr>
+        <w:rPr>
+          <w:rFonts w:ascii="Calibri" w:eastAsiaTheme="minorEastAsia" w:hAnsi="Calibri" w:cs="Calibri"/>
+        </w:rPr>
+      </w:pPr>
+      <m:oMath>
+        <m:r>
+          <w:rPr>
+            <w:rFonts w:ascii="Cambria Math" w:eastAsiaTheme="minorEastAsia" w:hAnsi="Cambria Math" w:cs="Calibri"/>
+          </w:rPr>
+          <w:lastRenderedPageBreak/>
+          <m:t>z</m:t>
+        </m:r>
+        <m:d>
+          <m:dPr>
+            <m:ctrlPr>
+              <w:rPr>
+                <w:rFonts w:ascii="Cambria Math" w:eastAsiaTheme="minorEastAsia" w:hAnsi="Cambria Math" w:cs="Calibri"/>
+                <w:i/>
+              </w:rPr>
+            </m:ctrlPr>
+          </m:dPr>
+          <m:e>
+            <m:r>
+              <w:rPr>
+                <w:rFonts w:ascii="Cambria Math" w:eastAsiaTheme="minorEastAsia" w:hAnsi="Cambria Math" w:cs="Calibri"/>
+              </w:rPr>
+              <m:t>t</m:t>
+            </m:r>
+          </m:e>
+        </m:d>
+        <m:r>
+          <w:rPr>
+            <w:rFonts w:ascii="Cambria Math" w:eastAsiaTheme="minorEastAsia" w:hAnsi="Cambria Math" w:cs="Calibri"/>
+          </w:rPr>
+          <m:t>, r</m:t>
+        </m:r>
+        <m:d>
+          <m:dPr>
+            <m:ctrlPr>
+              <w:rPr>
+                <w:rFonts w:ascii="Cambria Math" w:eastAsiaTheme="minorEastAsia" w:hAnsi="Cambria Math" w:cs="Calibri"/>
+                <w:i/>
+              </w:rPr>
+            </m:ctrlPr>
+          </m:dPr>
+          <m:e>
+            <m:r>
+              <w:rPr>
+                <w:rFonts w:ascii="Cambria Math" w:eastAsiaTheme="minorEastAsia" w:hAnsi="Cambria Math" w:cs="Calibri"/>
+              </w:rPr>
+              <m:t>t</m:t>
+            </m:r>
+          </m:e>
+        </m:d>
+        <m:r>
+          <w:rPr>
+            <w:rFonts w:ascii="Cambria Math" w:eastAsiaTheme="minorEastAsia" w:hAnsi="Cambria Math" w:cs="Calibri"/>
+          </w:rPr>
+          <m:t>, h</m:t>
+        </m:r>
+        <m:d>
+          <m:dPr>
+            <m:ctrlPr>
+              <w:rPr>
+                <w:rFonts w:ascii="Cambria Math" w:eastAsiaTheme="minorEastAsia" w:hAnsi="Cambria Math" w:cs="Calibri"/>
+                <w:i/>
+              </w:rPr>
+            </m:ctrlPr>
+          </m:dPr>
+          <m:e>
+            <m:r>
+              <w:rPr>
+                <w:rFonts w:ascii="Cambria Math" w:eastAsiaTheme="minorEastAsia" w:hAnsi="Cambria Math" w:cs="Calibri"/>
+              </w:rPr>
+              <m:t>t</m:t>
+            </m:r>
+          </m:e>
+        </m:d>
+      </m:oMath>
+      <w:r>
+        <w:rPr>
+          <w:rFonts w:ascii="Calibri" w:eastAsiaTheme="minorEastAsia" w:hAnsi="Calibri" w:cs="Calibri"/>
+        </w:rPr>
+        <w:t xml:space="preserve"> – vectors of size M</w:t>
+      </w:r>
+    </w:p>
+    <w:p>
+      <w:pPr>
+        <w:pStyle w:val="ListParagraph"/>
+        <w:numPr>
+          <w:ilvl w:val="0"/>
+          <w:numId w:val="3"/>
+        </w:numPr>
+        <w:rPr>
+          <w:rFonts w:ascii="Calibri" w:eastAsiaTheme="minorEastAsia" w:hAnsi="Calibri" w:cs="Calibri"/>
+        </w:rPr>
+      </w:pPr>
+      <w:r>
+        <w:rPr>
+          <w:rFonts w:ascii="Calibri" w:eastAsiaTheme="minorEastAsia" w:hAnsi="Calibri" w:cs="Calibri"/>
+        </w:rPr>
+        <w:t>M is a hyperparams (number of hidden units / features)</w:t>
+      </w:r>
+    </w:p>
+    <w:p>
+      <w:pPr>
+        <w:pStyle w:val="ListParagraph"/>
+        <w:numPr>
+          <w:ilvl w:val="0"/>
+          <w:numId w:val="3"/>
+        </w:numPr>
+        <w:rPr>
+          <w:rFonts w:ascii="Calibri" w:eastAsiaTheme="minorEastAsia" w:hAnsi="Calibri" w:cs="Calibri"/>
+        </w:rPr>
+      </w:pPr>
+      <w:r>
+        <w:rPr>
+          <w:rFonts w:ascii="Calibri" w:eastAsiaTheme="minorEastAsia" w:hAnsi="Calibri" w:cs="Calibri"/>
+        </w:rPr>
+        <w:t>This implies the shape of all the weights</w:t>
+      </w:r>
+    </w:p>
+    <w:p>
+      <w:pPr>
+        <w:pStyle w:val="ListParagraph"/>
+        <w:numPr>
+          <w:ilvl w:val="0"/>
+          <w:numId w:val="3"/>
+        </w:numPr>
+        <w:rPr>
+          <w:rFonts w:ascii="Calibri" w:eastAsiaTheme="minorEastAsia" w:hAnsi="Calibri" w:cs="Calibri"/>
+        </w:rPr>
+      </w:pPr>
+      <w:r>
+        <w:rPr>
+          <w:rFonts w:ascii="Calibri" w:eastAsiaTheme="minorEastAsia" w:hAnsi="Calibri" w:cs="Calibri"/>
+        </w:rPr>
+        <w:t>Any weight going from x(t) is D x M</w:t>
+      </w:r>
+    </w:p>
+    <w:p>
+      <w:pPr>
+        <w:pStyle w:val="ListParagraph"/>
+        <w:numPr>
+          <w:ilvl w:val="0"/>
+          <w:numId w:val="3"/>
+        </w:numPr>
+        <w:rPr>
+          <w:rFonts w:ascii="Calibri" w:eastAsiaTheme="minorEastAsia" w:hAnsi="Calibri" w:cs="Calibri"/>
+        </w:rPr>
+      </w:pPr>
+      <w:r>
+        <w:rPr>
+          <w:rFonts w:ascii="Calibri" w:eastAsiaTheme="minorEastAsia" w:hAnsi="Calibri" w:cs="Calibri"/>
+        </w:rPr>
+        <w:t>Any weight going from h(t) is M x M</w:t>
+      </w:r>
+    </w:p>
+    <w:p>
+      <w:pPr>
+        <w:pStyle w:val="ListParagraph"/>
+        <w:numPr>
+          <w:ilvl w:val="0"/>
+          <w:numId w:val="3"/>
+        </w:numPr>
+        <w:rPr>
+          <w:rFonts w:ascii="Calibri" w:eastAsiaTheme="minorEastAsia" w:hAnsi="Calibri" w:cs="Calibri"/>
+        </w:rPr>
+      </w:pPr>
+      <w:r>
+        <w:rPr>
+          <w:rFonts w:ascii="Calibri" w:eastAsiaTheme="minorEastAsia" w:hAnsi="Calibri" w:cs="Calibri"/>
+        </w:rPr>
+        <w:t>All bias terms are of size M</w:t>
+      </w:r>
+    </w:p>
+    <w:p>
+      <w:pPr>
+        <w:pStyle w:val="ListParagraph"/>
+        <w:numPr>
+          <w:ilvl w:val="0"/>
+          <w:numId w:val="2"/>
+        </w:numPr>
+        <w:rPr>
+          <w:rFonts w:ascii="Calibri" w:eastAsiaTheme="minorEastAsia" w:hAnsi="Calibri" w:cs="Calibri"/>
+        </w:rPr>
+      </w:pPr>
+      <w:r>
+        <w:rPr>
+          <w:rFonts w:ascii="Calibri" w:eastAsiaTheme="minorEastAsia" w:hAnsi="Calibri" w:cs="Calibri"/>
+        </w:rPr>
+        <w:t>What is the GRU doing?</w:t>
+      </w:r>
+    </w:p>
+    <w:p>
+      <w:pPr>
+        <w:pStyle w:val="ListParagraph"/>
+        <w:numPr>
+          <w:ilvl w:val="0"/>
+          <w:numId w:val="3"/>
+        </w:numPr>
+        <w:rPr>
+          <w:rFonts w:ascii="Calibri" w:eastAsiaTheme="minorEastAsia" w:hAnsi="Calibri" w:cs="Calibri"/>
+        </w:rPr>
+      </w:pPr>
+      <w:r>
+        <w:rPr>
+          <w:rFonts w:ascii="Calibri" w:eastAsiaTheme="minorEastAsia" w:hAnsi="Calibri" w:cs="Calibri"/>
+        </w:rPr>
+        <w:t>z(t) = update gate vector</w:t>
+      </w:r>
+    </w:p>
+    <w:p>
+      <w:pPr>
+        <w:ind w:left="1080"/>
+        <w:rPr>
+          <w:rFonts w:ascii="Calibri" w:eastAsiaTheme="minorEastAsia" w:hAnsi="Calibri" w:cs="Calibri"/>
+        </w:rPr>
+      </w:pPr>
     </w:p>
     <w:p>
       <w:pPr>
@@ -9052,7 +11131,7 @@
 </file>
 
 <file path=word/numbering.xml><?xml version="1.0" encoding="utf-8"?>
-<w:numbering xmlns:wpc="http://schemas.microsoft.com/office/word/2010/wordprocessingCanvas" xmlns:cx="http://schemas.microsoft.com/office/drawing/2014/chartex" xmlns:cx1="http://schemas.microsoft.com/office/drawing/2015/9/8/chartex" xmlns:cx2="http://schemas.microsoft.com/office/drawing/2015/10/21/chartex" xmlns:cx3="http://schemas.microsoft.com/office/drawing/2016/5/9/chartex" xmlns:cx4="http://schemas.microsoft.com/office/drawing/2016/5/10/chartex" xmlns:cx5="http://schemas.microsoft.com/office/drawing/2016/5/11/chartex" xmlns:cx6="http://schemas.microsoft.com/office/drawing/2016/5/12/chartex" xmlns:cx7="http://schemas.microsoft.com/office/drawing/2016/5/13/chartex" xmlns:cx8="http://schemas.microsoft.com/office/drawing/2016/5/14/chartex" xmlns:mc="http://schemas.openxmlformats.org/markup-compatibility/2006" xmlns:aink="http://schemas.microsoft.com/office/drawing/2016/ink" xmlns:am3d="http://schemas.microsoft.com/office/drawing/2017/model3d" xmlns:o="urn:schemas-microsoft-com:office:office" xmlns:r="http://schemas.openxmlformats.org/officeDocument/2006/relationships" xmlns:m="http://schemas.openxmlformats.org/officeDocument/2006/math" xmlns:v="urn:schemas-microsoft-com:vml" xmlns:wp14="http://schemas.microsoft.com/office/word/2010/wordprocessingDrawing" xmlns:wp="http://schemas.openxmlformats.org/drawingml/2006/wordprocessingDrawing" xmlns:w10="urn:schemas-microsoft-com:office:word" xmlns:w="http://schemas.openxmlformats.org/wordprocessingml/2006/main" xmlns:w14="http://schemas.microsoft.com/office/word/2010/wordml" xmlns:w15="http://schemas.microsoft.com/office/word/2012/wordml" xmlns:w16cid="http://schemas.microsoft.com/office/word/2016/wordml/cid" xmlns:w16se="http://schemas.microsoft.com/office/word/2015/wordml/symex" xmlns:wpg="http://schemas.microsoft.com/office/word/2010/wordprocessingGroup" xmlns:wpi="http://schemas.microsoft.com/office/word/2010/wordprocessingInk" xmlns:wne="http://schemas.microsoft.com/office/word/2006/wordml" xmlns:wps="http://schemas.microsoft.com/office/word/2010/wordprocessingShape" mc:Ignorable="w14 w15 w16se w16cid wp14">
+<w:numbering xmlns:wpc="http://schemas.microsoft.com/office/word/2010/wordprocessingCanvas" xmlns:cx="http://schemas.microsoft.com/office/drawing/2014/chartex" xmlns:cx1="http://schemas.microsoft.com/office/drawing/2015/9/8/chartex" xmlns:cx2="http://schemas.microsoft.com/office/drawing/2015/10/21/chartex" xmlns:cx3="http://schemas.microsoft.com/office/drawing/2016/5/9/chartex" xmlns:cx4="http://schemas.microsoft.com/office/drawing/2016/5/10/chartex" xmlns:cx5="http://schemas.microsoft.com/office/drawing/2016/5/11/chartex" xmlns:cx6="http://schemas.microsoft.com/office/drawing/2016/5/12/chartex" xmlns:cx7="http://schemas.microsoft.com/office/drawing/2016/5/13/chartex" xmlns:cx8="http://schemas.microsoft.com/office/drawing/2016/5/14/chartex" xmlns:mc="http://schemas.openxmlformats.org/markup-compatibility/2006" xmlns:aink="http://schemas.microsoft.com/office/drawing/2016/ink" xmlns:am3d="http://schemas.microsoft.com/office/drawing/2017/model3d" xmlns:o="urn:schemas-microsoft-com:office:office" xmlns:oel="http://schemas.microsoft.com/office/2019/extlst" xmlns:r="http://schemas.openxmlformats.org/officeDocument/2006/relationships" xmlns:m="http://schemas.openxmlformats.org/officeDocument/2006/math" xmlns:v="urn:schemas-microsoft-com:vml" xmlns:wp14="http://schemas.microsoft.com/office/word/2010/wordprocessingDrawing" xmlns:wp="http://schemas.openxmlformats.org/drawingml/2006/wordprocessingDrawing" xmlns:w10="urn:schemas-microsoft-com:office:word" xmlns:w="http://schemas.openxmlformats.org/wordprocessingml/2006/main" xmlns:w14="http://schemas.microsoft.com/office/word/2010/wordml" xmlns:w15="http://schemas.microsoft.com/office/word/2012/wordml" xmlns:w16cex="http://schemas.microsoft.com/office/word/2018/wordml/cex" xmlns:w16cid="http://schemas.microsoft.com/office/word/2016/wordml/cid" xmlns:w16="http://schemas.microsoft.com/office/word/2018/wordml" xmlns:w16du="http://schemas.microsoft.com/office/word/2023/wordml/word16du" xmlns:w16sdtdh="http://schemas.microsoft.com/office/word/2020/wordml/sdtdatahash" xmlns:w16se="http://schemas.microsoft.com/office/word/2015/wordml/symex" xmlns:wpg="http://schemas.microsoft.com/office/word/2010/wordprocessingGroup" xmlns:wpi="http://schemas.microsoft.com/office/word/2010/wordprocessingInk" xmlns:wne="http://schemas.microsoft.com/office/word/2006/wordml" xmlns:wps="http://schemas.microsoft.com/office/word/2010/wordprocessingShape" mc:Ignorable="w14 w15 w16se w16cid w16 w16cex w16sdtdh w16du wp14">
   <w:abstractNum w:abstractNumId="0" w15:restartNumberingAfterBreak="0">
     <w:nsid w:val="3B172DF3"/>
     <w:multiLevelType w:val="hybridMultilevel"/>
@@ -9481,23 +11560,23 @@
       </w:rPr>
     </w:lvl>
   </w:abstractNum>
-  <w:num w:numId="1">
+  <w:num w:numId="1" w16cid:durableId="1274289200">
     <w:abstractNumId w:val="0"/>
   </w:num>
-  <w:num w:numId="2">
+  <w:num w:numId="2" w16cid:durableId="1046367263">
     <w:abstractNumId w:val="3"/>
   </w:num>
-  <w:num w:numId="3">
+  <w:num w:numId="3" w16cid:durableId="177938256">
     <w:abstractNumId w:val="1"/>
   </w:num>
-  <w:num w:numId="4">
+  <w:num w:numId="4" w16cid:durableId="1516535154">
     <w:abstractNumId w:val="2"/>
   </w:num>
 </w:numbering>
 </file>
 
 <file path=word/styles.xml><?xml version="1.0" encoding="utf-8"?>
-<w:styles xmlns:mc="http://schemas.openxmlformats.org/markup-compatibility/2006" xmlns:r="http://schemas.openxmlformats.org/officeDocument/2006/relationships" xmlns:w="http://schemas.openxmlformats.org/wordprocessingml/2006/main" xmlns:w14="http://schemas.microsoft.com/office/word/2010/wordml" xmlns:w15="http://schemas.microsoft.com/office/word/2012/wordml" xmlns:w16cid="http://schemas.microsoft.com/office/word/2016/wordml/cid" xmlns:w16se="http://schemas.microsoft.com/office/word/2015/wordml/symex" mc:Ignorable="w14 w15 w16se w16cid">
+<w:styles xmlns:mc="http://schemas.openxmlformats.org/markup-compatibility/2006" xmlns:r="http://schemas.openxmlformats.org/officeDocument/2006/relationships" xmlns:w="http://schemas.openxmlformats.org/wordprocessingml/2006/main" xmlns:w14="http://schemas.microsoft.com/office/word/2010/wordml" xmlns:w15="http://schemas.microsoft.com/office/word/2012/wordml" xmlns:w16cex="http://schemas.microsoft.com/office/word/2018/wordml/cex" xmlns:w16cid="http://schemas.microsoft.com/office/word/2016/wordml/cid" xmlns:w16="http://schemas.microsoft.com/office/word/2018/wordml" xmlns:w16du="http://schemas.microsoft.com/office/word/2023/wordml/word16du" xmlns:w16sdtdh="http://schemas.microsoft.com/office/word/2020/wordml/sdtdatahash" xmlns:w16se="http://schemas.microsoft.com/office/word/2015/wordml/symex" mc:Ignorable="w14 w15 w16se w16cid w16 w16cex w16sdtdh w16du">
   <w:docDefaults>
     <w:rPrDefault>
       <w:rPr>
@@ -9513,7 +11592,7 @@
       </w:pPr>
     </w:pPrDefault>
   </w:docDefaults>
-  <w:latentStyles w:defLockedState="0" w:defUIPriority="99" w:defSemiHidden="0" w:defUnhideWhenUsed="0" w:defQFormat="0" w:count="375">
+  <w:latentStyles w:defLockedState="0" w:defUIPriority="99" w:defSemiHidden="0" w:defUnhideWhenUsed="0" w:defQFormat="0" w:count="376">
     <w:lsdException w:name="Normal" w:uiPriority="0" w:qFormat="1"/>
     <w:lsdException w:name="heading 1" w:uiPriority="9" w:qFormat="1"/>
     <w:lsdException w:name="heading 2" w:semiHidden="1" w:uiPriority="9" w:unhideWhenUsed="1" w:qFormat="1"/>
@@ -9889,6 +11968,7 @@
     <w:lsdException w:name="Smart Hyperlink" w:semiHidden="1" w:unhideWhenUsed="1"/>
     <w:lsdException w:name="Hashtag" w:semiHidden="1" w:unhideWhenUsed="1"/>
     <w:lsdException w:name="Unresolved Mention" w:semiHidden="1" w:unhideWhenUsed="1"/>
+    <w:lsdException w:name="Smart Link" w:semiHidden="1" w:unhideWhenUsed="1"/>
   </w:latentStyles>
   <w:style w:type="paragraph" w:default="1" w:styleId="Normal">
     <w:name w:val="Normal"/>

</xml_diff>